<commit_message>
Updates and additions to documentation for TERRA setup
</commit_message>
<xml_diff>
--- a/TERRA_Setup_Box.docx
+++ b/TERRA_Setup_Box.docx
@@ -1,6 +1,6 @@
 
 <file path=word/document.xml><?xml version="1.0" encoding="utf-8"?>
-<w:document xmlns:wpc="http://schemas.microsoft.com/office/word/2010/wordprocessingCanvas" xmlns:cx="http://schemas.microsoft.com/office/drawing/2014/chartex" xmlns:cx1="http://schemas.microsoft.com/office/drawing/2015/9/8/chartex" xmlns:mc="http://schemas.openxmlformats.org/markup-compatibility/2006" xmlns:o="urn:schemas-microsoft-com:office:office" xmlns:r="http://schemas.openxmlformats.org/officeDocument/2006/relationships" xmlns:m="http://schemas.openxmlformats.org/officeDocument/2006/math" xmlns:v="urn:schemas-microsoft-com:vml" xmlns:wp14="http://schemas.microsoft.com/office/word/2010/wordprocessingDrawing" xmlns:wp="http://schemas.openxmlformats.org/drawingml/2006/wordprocessingDrawing" xmlns:w10="urn:schemas-microsoft-com:office:word" xmlns:w="http://schemas.openxmlformats.org/wordprocessingml/2006/main" xmlns:w14="http://schemas.microsoft.com/office/word/2010/wordml" xmlns:w15="http://schemas.microsoft.com/office/word/2012/wordml" xmlns:w16se="http://schemas.microsoft.com/office/word/2015/wordml/symex" xmlns:wpg="http://schemas.microsoft.com/office/word/2010/wordprocessingGroup" xmlns:wpi="http://schemas.microsoft.com/office/word/2010/wordprocessingInk" xmlns:wne="http://schemas.microsoft.com/office/word/2006/wordml" xmlns:wps="http://schemas.microsoft.com/office/word/2010/wordprocessingShape" mc:Ignorable="w14 w15 w16se wp14">
+<w:document xmlns:wpc="http://schemas.microsoft.com/office/word/2010/wordprocessingCanvas" xmlns:cx="http://schemas.microsoft.com/office/drawing/2014/chartex" xmlns:cx1="http://schemas.microsoft.com/office/drawing/2015/9/8/chartex" xmlns:cx2="http://schemas.microsoft.com/office/drawing/2015/10/21/chartex" xmlns:cx3="http://schemas.microsoft.com/office/drawing/2016/5/9/chartex" xmlns:cx4="http://schemas.microsoft.com/office/drawing/2016/5/10/chartex" xmlns:cx5="http://schemas.microsoft.com/office/drawing/2016/5/11/chartex" xmlns:cx6="http://schemas.microsoft.com/office/drawing/2016/5/12/chartex" xmlns:cx7="http://schemas.microsoft.com/office/drawing/2016/5/13/chartex" xmlns:cx8="http://schemas.microsoft.com/office/drawing/2016/5/14/chartex" xmlns:mc="http://schemas.openxmlformats.org/markup-compatibility/2006" xmlns:aink="http://schemas.microsoft.com/office/drawing/2016/ink" xmlns:am3d="http://schemas.microsoft.com/office/drawing/2017/model3d" xmlns:o="urn:schemas-microsoft-com:office:office" xmlns:oel="http://schemas.microsoft.com/office/2019/extlst" xmlns:r="http://schemas.openxmlformats.org/officeDocument/2006/relationships" xmlns:m="http://schemas.openxmlformats.org/officeDocument/2006/math" xmlns:v="urn:schemas-microsoft-com:vml" xmlns:wp14="http://schemas.microsoft.com/office/word/2010/wordprocessingDrawing" xmlns:wp="http://schemas.openxmlformats.org/drawingml/2006/wordprocessingDrawing" xmlns:w10="urn:schemas-microsoft-com:office:word" xmlns:w="http://schemas.openxmlformats.org/wordprocessingml/2006/main" xmlns:w14="http://schemas.microsoft.com/office/word/2010/wordml" xmlns:w15="http://schemas.microsoft.com/office/word/2012/wordml" xmlns:w16cex="http://schemas.microsoft.com/office/word/2018/wordml/cex" xmlns:w16cid="http://schemas.microsoft.com/office/word/2016/wordml/cid" xmlns:w16="http://schemas.microsoft.com/office/word/2018/wordml" xmlns:w16sdtdh="http://schemas.microsoft.com/office/word/2020/wordml/sdtdatahash" xmlns:w16se="http://schemas.microsoft.com/office/word/2015/wordml/symex" xmlns:wpg="http://schemas.microsoft.com/office/word/2010/wordprocessingGroup" xmlns:wpi="http://schemas.microsoft.com/office/word/2010/wordprocessingInk" xmlns:wne="http://schemas.microsoft.com/office/word/2006/wordml" xmlns:wps="http://schemas.microsoft.com/office/word/2010/wordprocessingShape" mc:Ignorable="w14 w15 w16se w16cid w16 w16cex w16sdtdh wp14">
   <w:body>
     <w:p>
       <w:pPr>
@@ -38,29 +38,6 @@
       <w:pPr>
         <w:spacing w:after="0"/>
         <w:rPr>
-          <w:color w:val="A6A6A6" w:themeColor="background1" w:themeShade="A6"/>
-          <w:lang w:val="en-CA"/>
-        </w:rPr>
-      </w:pPr>
-      <w:r>
-        <w:rPr>
-          <w:color w:val="A6A6A6" w:themeColor="background1" w:themeShade="A6"/>
-          <w:lang w:val="en-CA"/>
-        </w:rPr>
-        <w:t>Complete</w:t>
-      </w:r>
-      <w:r>
-        <w:rPr>
-          <w:color w:val="A6A6A6" w:themeColor="background1" w:themeShade="A6"/>
-          <w:lang w:val="en-CA"/>
-        </w:rPr>
-        <w:t>d by One Person for All Flights</w:t>
-      </w:r>
-    </w:p>
-    <w:p>
-      <w:pPr>
-        <w:spacing w:after="0"/>
-        <w:rPr>
           <w:color w:val="E36C0A" w:themeColor="accent6" w:themeShade="BF"/>
           <w:lang w:val="en-CA"/>
         </w:rPr>
@@ -70,8 +47,17 @@
           <w:color w:val="00B0F0"/>
           <w:lang w:val="en-CA"/>
         </w:rPr>
-        <w:t>Saved on Shared Drive</w:t>
-      </w:r>
+        <w:t xml:space="preserve">Included in git </w:t>
+      </w:r>
+      <w:proofErr w:type="gramStart"/>
+      <w:r>
+        <w:rPr>
+          <w:color w:val="00B0F0"/>
+          <w:lang w:val="en-CA"/>
+        </w:rPr>
+        <w:t>repo</w:t>
+      </w:r>
+      <w:proofErr w:type="gramEnd"/>
     </w:p>
     <w:p>
       <w:pPr>
@@ -130,7 +116,7 @@
         <w:rPr>
           <w:lang w:val="en-CA"/>
         </w:rPr>
-        <w:t xml:space="preserve"> (M300)</w:t>
+        <w:t>.</w:t>
       </w:r>
     </w:p>
     <w:p>
@@ -150,6 +136,12 @@
         </w:rPr>
         <w:t>Check flight track by displaying latitude vs longitude</w:t>
       </w:r>
+      <w:r>
+        <w:rPr>
+          <w:lang w:val="en-CA"/>
+        </w:rPr>
+        <w:t>.</w:t>
+      </w:r>
     </w:p>
     <w:p>
       <w:pPr>
@@ -166,51 +158,26 @@
         <w:rPr>
           <w:lang w:val="en-CA"/>
         </w:rPr>
-        <w:t xml:space="preserve">Copy </w:t>
-      </w:r>
-      <w:proofErr w:type="spellStart"/>
+        <w:t xml:space="preserve">Run </w:t>
+      </w:r>
       <w:r>
         <w:rPr>
           <w:color w:val="00B0F0"/>
           <w:lang w:val="en-CA"/>
         </w:rPr>
-        <w:t>FlightFitting.ipf</w:t>
-      </w:r>
-      <w:proofErr w:type="spellEnd"/>
-      <w:r>
-        <w:rPr>
-          <w:color w:val="00B0F0"/>
-          <w:lang w:val="en-CA"/>
-        </w:rPr>
-        <w:t xml:space="preserve"> </w:t>
-      </w:r>
-      <w:r>
-        <w:rPr>
-          <w:lang w:val="en-CA"/>
-        </w:rPr>
-        <w:t xml:space="preserve">and </w:t>
-      </w:r>
-      <w:proofErr w:type="spellStart"/>
-      <w:r>
-        <w:rPr>
-          <w:color w:val="00B0F0"/>
-          <w:lang w:val="en-CA"/>
-        </w:rPr>
-        <w:t>Covariance_Kriging.ipf</w:t>
-      </w:r>
-      <w:proofErr w:type="spellEnd"/>
-      <w:r>
-        <w:rPr>
-          <w:color w:val="00B0F0"/>
-          <w:lang w:val="en-CA"/>
-        </w:rPr>
-        <w:t xml:space="preserve"> </w:t>
-      </w:r>
-      <w:r>
-        <w:rPr>
-          <w:lang w:val="en-CA"/>
-        </w:rPr>
-        <w:t>to User Procedures directory</w:t>
+        <w:t>TERRAInstall.cmd</w:t>
+      </w:r>
+      <w:r>
+        <w:rPr>
+          <w:lang w:val="en-CA"/>
+        </w:rPr>
+        <w:t>.  This should add the appropriate files to your user procedures directory</w:t>
+      </w:r>
+      <w:r>
+        <w:rPr>
+          <w:lang w:val="en-CA"/>
+        </w:rPr>
+        <w:t>.</w:t>
       </w:r>
     </w:p>
     <w:p>
@@ -233,11 +200,47 @@
       <w:proofErr w:type="spellStart"/>
       <w:r>
         <w:rPr>
+          <w:color w:val="00B0F0"/>
           <w:lang w:val="en-CA"/>
         </w:rPr>
         <w:t>FlightFitting</w:t>
       </w:r>
-      <w:proofErr w:type="spellEnd"/>
+      <w:r>
+        <w:rPr>
+          <w:color w:val="00B0F0"/>
+          <w:lang w:val="en-CA"/>
+        </w:rPr>
+        <w:t>.ipf</w:t>
+      </w:r>
+      <w:proofErr w:type="spellEnd"/>
+      <w:r>
+        <w:rPr>
+          <w:color w:val="00B0F0"/>
+          <w:lang w:val="en-CA"/>
+        </w:rPr>
+        <w:t xml:space="preserve"> </w:t>
+      </w:r>
+      <w:r>
+        <w:rPr>
+          <w:lang w:val="en-CA"/>
+        </w:rPr>
+        <w:t>in your Igor experiment (#include “</w:t>
+      </w:r>
+      <w:proofErr w:type="spellStart"/>
+      <w:r>
+        <w:rPr>
+          <w:color w:val="00B0F0"/>
+          <w:lang w:val="en-CA"/>
+        </w:rPr>
+        <w:t>FlightFitting</w:t>
+      </w:r>
+      <w:proofErr w:type="spellEnd"/>
+      <w:r>
+        <w:rPr>
+          <w:lang w:val="en-CA"/>
+        </w:rPr>
+        <w:t>”).</w:t>
+      </w:r>
     </w:p>
     <w:p>
       <w:pPr>
@@ -258,21 +261,24 @@
       </w:r>
       <w:r>
         <w:rPr>
-          <w:color w:val="00B0F0"/>
           <w:lang w:val="en-CA"/>
         </w:rPr>
         <w:t>flight path csv</w:t>
       </w:r>
       <w:r>
         <w:rPr>
-          <w:color w:val="00B0F0"/>
           <w:lang w:val="en-CA"/>
         </w:rPr>
         <w:t xml:space="preserve"> file</w:t>
       </w:r>
       <w:r>
         <w:rPr>
-          <w:color w:val="00B0F0"/>
+          <w:lang w:val="en-CA"/>
+        </w:rPr>
+        <w:t xml:space="preserve"> (this can be generated by GIS or other means outside of Igor)</w:t>
+      </w:r>
+      <w:r>
+        <w:rPr>
           <w:lang w:val="en-CA"/>
         </w:rPr>
         <w:t xml:space="preserve"> </w:t>
@@ -282,6 +288,12 @@
           <w:lang w:val="en-CA"/>
         </w:rPr>
         <w:t>and plot it with the flight track to ensure everything looks correct</w:t>
+      </w:r>
+      <w:r>
+        <w:rPr>
+          <w:lang w:val="en-CA"/>
+        </w:rPr>
+        <w:t>.</w:t>
       </w:r>
     </w:p>
     <w:p>
@@ -299,64 +311,49 @@
         <w:rPr>
           <w:lang w:val="en-CA"/>
         </w:rPr>
-        <w:t xml:space="preserve">Run </w:t>
-      </w:r>
-      <w:proofErr w:type="spellStart"/>
-      <w:r>
-        <w:rPr>
-          <w:lang w:val="en-CA"/>
-        </w:rPr>
-        <w:t>getIndex</w:t>
-      </w:r>
-      <w:proofErr w:type="spellEnd"/>
-      <w:r>
-        <w:rPr>
-          <w:lang w:val="en-CA"/>
-        </w:rPr>
-        <w:t xml:space="preserve"> (</w:t>
-      </w:r>
-      <w:proofErr w:type="spellStart"/>
-      <w:r>
-        <w:rPr>
-          <w:lang w:val="en-CA"/>
-        </w:rPr>
-        <w:t>BorS</w:t>
-      </w:r>
-      <w:proofErr w:type="spellEnd"/>
-      <w:r>
-        <w:rPr>
-          <w:lang w:val="en-CA"/>
-        </w:rPr>
-        <w:t xml:space="preserve">, Name, Time) where </w:t>
-      </w:r>
-      <w:proofErr w:type="spellStart"/>
-      <w:r>
-        <w:rPr>
-          <w:lang w:val="en-CA"/>
-        </w:rPr>
-        <w:t>BorS</w:t>
-      </w:r>
-      <w:proofErr w:type="spellEnd"/>
-      <w:r>
-        <w:rPr>
-          <w:lang w:val="en-CA"/>
-        </w:rPr>
-        <w:t xml:space="preserve"> = “box”, Name = the name of the box (in </w:t>
-      </w:r>
-      <w:proofErr w:type="spellStart"/>
-      <w:r>
-        <w:rPr>
-          <w:lang w:val="en-CA"/>
-        </w:rPr>
-        <w:t>BoxN</w:t>
-      </w:r>
-      <w:r>
-        <w:rPr>
-          <w:lang w:val="en-CA"/>
-        </w:rPr>
-        <w:t>ame</w:t>
-      </w:r>
-      <w:proofErr w:type="spellEnd"/>
+        <w:t xml:space="preserve">Create an excel file with the start and end times of your boxes matching </w:t>
+      </w:r>
+      <w:r>
+        <w:rPr>
+          <w:color w:val="00B0F0"/>
+          <w:lang w:val="en-CA"/>
+        </w:rPr>
+        <w:t>Example</w:t>
+      </w:r>
+      <w:r>
+        <w:rPr>
+          <w:color w:val="00B0F0"/>
+          <w:lang w:val="en-CA"/>
+        </w:rPr>
+        <w:t>_</w:t>
+      </w:r>
+      <w:r>
+        <w:rPr>
+          <w:color w:val="00B0F0"/>
+          <w:lang w:val="en-CA"/>
+        </w:rPr>
+        <w:t>BoxDetails_2018</w:t>
+      </w:r>
+      <w:r>
+        <w:rPr>
+          <w:color w:val="00B0F0"/>
+          <w:lang w:val="en-CA"/>
+        </w:rPr>
+        <w:t>.</w:t>
+      </w:r>
+      <w:r>
+        <w:rPr>
+          <w:color w:val="00B0F0"/>
+          <w:lang w:val="en-CA"/>
+        </w:rPr>
+        <w:t>xlsx</w:t>
+      </w:r>
+      <w:r>
+        <w:rPr>
+          <w:lang w:val="en-CA"/>
+        </w:rPr>
+        <w:t>.</w:t>
+      </w:r>
       <w:r>
         <w:rPr>
           <w:lang w:val="en-CA"/>
@@ -365,49 +362,16 @@
       </w:r>
       <w:r>
         <w:rPr>
-          <w:lang w:val="en-CA"/>
-        </w:rPr>
-        <w:t>column</w:t>
-      </w:r>
-      <w:r>
-        <w:rPr>
-          <w:lang w:val="en-CA"/>
-        </w:rPr>
-        <w:t xml:space="preserve"> – BoxDetails_2018.xlsx</w:t>
-      </w:r>
-      <w:r>
-        <w:rPr>
-          <w:lang w:val="en-CA"/>
-        </w:rPr>
-        <w:t>) and Time is the date/time wave of the data to get the start and end index of the box (</w:t>
-      </w:r>
-      <w:proofErr w:type="spellStart"/>
-      <w:r>
-        <w:rPr>
-          <w:lang w:val="en-CA"/>
-        </w:rPr>
-        <w:t>stIndex</w:t>
-      </w:r>
-      <w:proofErr w:type="spellEnd"/>
-      <w:r>
-        <w:rPr>
-          <w:lang w:val="en-CA"/>
-        </w:rPr>
-        <w:t xml:space="preserve">, </w:t>
-      </w:r>
-      <w:proofErr w:type="spellStart"/>
-      <w:r>
-        <w:rPr>
-          <w:lang w:val="en-CA"/>
-        </w:rPr>
-        <w:t>endIndex</w:t>
-      </w:r>
-      <w:proofErr w:type="spellEnd"/>
-      <w:r>
-        <w:rPr>
-          <w:lang w:val="en-CA"/>
-        </w:rPr>
-        <w:t>)</w:t>
+          <w:color w:val="00B0F0"/>
+          <w:lang w:val="en-CA"/>
+        </w:rPr>
+        <w:t xml:space="preserve"> </w:t>
+      </w:r>
+      <w:r>
+        <w:rPr>
+          <w:lang w:val="en-CA"/>
+        </w:rPr>
+        <w:t>Load this file into your Igor experiment.</w:t>
       </w:r>
     </w:p>
     <w:p>
@@ -425,55 +389,135 @@
         <w:rPr>
           <w:lang w:val="en-CA"/>
         </w:rPr>
-        <w:t xml:space="preserve">If there are parts of the flight that occur between the start and end time of the box but should not be included in the </w:t>
-      </w:r>
-      <w:proofErr w:type="spellStart"/>
-      <w:r>
-        <w:rPr>
-          <w:lang w:val="en-CA"/>
-        </w:rPr>
-        <w:t>kriged</w:t>
-      </w:r>
-      <w:proofErr w:type="spellEnd"/>
-      <w:r>
-        <w:rPr>
-          <w:lang w:val="en-CA"/>
-        </w:rPr>
-        <w:t xml:space="preserve"> screen (e.g. spirals) create </w:t>
-      </w:r>
-      <w:proofErr w:type="spellStart"/>
-      <w:r>
-        <w:rPr>
-          <w:lang w:val="en-CA"/>
-        </w:rPr>
-        <w:t>exc_st</w:t>
-      </w:r>
-      <w:proofErr w:type="spellEnd"/>
-      <w:r>
-        <w:rPr>
-          <w:lang w:val="en-CA"/>
-        </w:rPr>
-        <w:t xml:space="preserve"> and </w:t>
-      </w:r>
-      <w:proofErr w:type="spellStart"/>
-      <w:r>
-        <w:rPr>
-          <w:lang w:val="en-CA"/>
-        </w:rPr>
-        <w:t>exc_end</w:t>
-      </w:r>
-      <w:proofErr w:type="spellEnd"/>
-      <w:r>
-        <w:rPr>
-          <w:lang w:val="en-CA"/>
-        </w:rPr>
-        <w:t xml:space="preserve"> containing the start and end time for each section that should NOT be included</w:t>
-      </w:r>
-      <w:r>
-        <w:rPr>
-          <w:lang w:val="en-CA"/>
-        </w:rPr>
-        <w:t xml:space="preserve"> (refer to 2018_AIRCRAFT_Box_Screen_Spiral_Times.xlsx in the metadata folder)</w:t>
+        <w:t xml:space="preserve">Run </w:t>
+      </w:r>
+      <w:proofErr w:type="spellStart"/>
+      <w:r>
+        <w:rPr>
+          <w:lang w:val="en-CA"/>
+        </w:rPr>
+        <w:t>getIndex</w:t>
+      </w:r>
+      <w:proofErr w:type="spellEnd"/>
+      <w:r>
+        <w:rPr>
+          <w:lang w:val="en-CA"/>
+        </w:rPr>
+        <w:t xml:space="preserve"> (</w:t>
+      </w:r>
+      <w:proofErr w:type="spellStart"/>
+      <w:r>
+        <w:rPr>
+          <w:lang w:val="en-CA"/>
+        </w:rPr>
+        <w:t>BorS</w:t>
+      </w:r>
+      <w:proofErr w:type="spellEnd"/>
+      <w:r>
+        <w:rPr>
+          <w:lang w:val="en-CA"/>
+        </w:rPr>
+        <w:t xml:space="preserve">, Name, Time) where </w:t>
+      </w:r>
+      <w:proofErr w:type="spellStart"/>
+      <w:r>
+        <w:rPr>
+          <w:lang w:val="en-CA"/>
+        </w:rPr>
+        <w:t>BorS</w:t>
+      </w:r>
+      <w:proofErr w:type="spellEnd"/>
+      <w:r>
+        <w:rPr>
+          <w:lang w:val="en-CA"/>
+        </w:rPr>
+        <w:t xml:space="preserve"> = “box”, Name = the name of the box (in </w:t>
+      </w:r>
+      <w:proofErr w:type="spellStart"/>
+      <w:r>
+        <w:rPr>
+          <w:lang w:val="en-CA"/>
+        </w:rPr>
+        <w:t>BoxN</w:t>
+      </w:r>
+      <w:r>
+        <w:rPr>
+          <w:lang w:val="en-CA"/>
+        </w:rPr>
+        <w:t>ame</w:t>
+      </w:r>
+      <w:proofErr w:type="spellEnd"/>
+      <w:r>
+        <w:rPr>
+          <w:lang w:val="en-CA"/>
+        </w:rPr>
+        <w:t xml:space="preserve"> </w:t>
+      </w:r>
+      <w:r>
+        <w:rPr>
+          <w:lang w:val="en-CA"/>
+        </w:rPr>
+        <w:t>column</w:t>
+      </w:r>
+      <w:r>
+        <w:rPr>
+          <w:lang w:val="en-CA"/>
+        </w:rPr>
+        <w:t xml:space="preserve"> – </w:t>
+      </w:r>
+      <w:r>
+        <w:rPr>
+          <w:color w:val="00B0F0"/>
+          <w:lang w:val="en-CA"/>
+        </w:rPr>
+        <w:t>Example_</w:t>
+      </w:r>
+      <w:r>
+        <w:rPr>
+          <w:color w:val="00B0F0"/>
+          <w:lang w:val="en-CA"/>
+        </w:rPr>
+        <w:t>BoxDetails_2018.xlsx</w:t>
+      </w:r>
+      <w:r>
+        <w:rPr>
+          <w:lang w:val="en-CA"/>
+        </w:rPr>
+        <w:t>) and Time is the date/time wave of the data to get the start and end index of the box (</w:t>
+      </w:r>
+      <w:proofErr w:type="spellStart"/>
+      <w:r>
+        <w:rPr>
+          <w:lang w:val="en-CA"/>
+        </w:rPr>
+        <w:t>stIndex</w:t>
+      </w:r>
+      <w:proofErr w:type="spellEnd"/>
+      <w:r>
+        <w:rPr>
+          <w:lang w:val="en-CA"/>
+        </w:rPr>
+        <w:t xml:space="preserve">, </w:t>
+      </w:r>
+      <w:proofErr w:type="spellStart"/>
+      <w:r>
+        <w:rPr>
+          <w:lang w:val="en-CA"/>
+        </w:rPr>
+        <w:t>endIndex</w:t>
+      </w:r>
+      <w:proofErr w:type="spellEnd"/>
+      <w:r>
+        <w:rPr>
+          <w:lang w:val="en-CA"/>
+        </w:rPr>
+        <w:t>)</w:t>
+      </w:r>
+      <w:r>
+        <w:rPr>
+          <w:lang w:val="en-CA"/>
+        </w:rPr>
+        <w:t>.</w:t>
       </w:r>
     </w:p>
     <w:p>
@@ -491,7 +535,87 @@
         <w:rPr>
           <w:lang w:val="en-CA"/>
         </w:rPr>
-        <w:t>Determine whether flight path goes clockwise or counter clockwise</w:t>
+        <w:t xml:space="preserve">If there are parts of the flight that occur between the start and end time of the box but should not be included in the kriged screen (e.g. spirals) create </w:t>
+      </w:r>
+      <w:proofErr w:type="spellStart"/>
+      <w:r>
+        <w:rPr>
+          <w:lang w:val="en-CA"/>
+        </w:rPr>
+        <w:t>exc_st</w:t>
+      </w:r>
+      <w:proofErr w:type="spellEnd"/>
+      <w:r>
+        <w:rPr>
+          <w:lang w:val="en-CA"/>
+        </w:rPr>
+        <w:t xml:space="preserve"> and </w:t>
+      </w:r>
+      <w:proofErr w:type="spellStart"/>
+      <w:r>
+        <w:rPr>
+          <w:lang w:val="en-CA"/>
+        </w:rPr>
+        <w:t>exc_end</w:t>
+      </w:r>
+      <w:proofErr w:type="spellEnd"/>
+      <w:r>
+        <w:rPr>
+          <w:lang w:val="en-CA"/>
+        </w:rPr>
+        <w:t xml:space="preserve"> containing the start and end time for each section that should NOT be included</w:t>
+      </w:r>
+      <w:r>
+        <w:rPr>
+          <w:lang w:val="en-CA"/>
+        </w:rPr>
+        <w:t xml:space="preserve"> (refer to </w:t>
+      </w:r>
+      <w:r>
+        <w:rPr>
+          <w:color w:val="00B0F0"/>
+          <w:lang w:val="en-CA"/>
+        </w:rPr>
+        <w:t>Example</w:t>
+      </w:r>
+      <w:r>
+        <w:rPr>
+          <w:color w:val="00B0F0"/>
+          <w:lang w:val="en-CA"/>
+        </w:rPr>
+        <w:t>_AIRCRAFT_Box_Screen_Spiral_Times</w:t>
+      </w:r>
+      <w:r>
+        <w:rPr>
+          <w:color w:val="00B0F0"/>
+          <w:lang w:val="en-CA"/>
+        </w:rPr>
+        <w:t>.xlsx</w:t>
+      </w:r>
+      <w:r>
+        <w:rPr>
+          <w:color w:val="00B0F0"/>
+          <w:lang w:val="en-CA"/>
+        </w:rPr>
+        <w:t xml:space="preserve"> </w:t>
+      </w:r>
+      <w:r>
+        <w:rPr>
+          <w:lang w:val="en-CA"/>
+        </w:rPr>
+        <w:t>as an example</w:t>
+      </w:r>
+      <w:r>
+        <w:rPr>
+          <w:lang w:val="en-CA"/>
+        </w:rPr>
+        <w:t>)</w:t>
+      </w:r>
+      <w:r>
+        <w:rPr>
+          <w:lang w:val="en-CA"/>
+        </w:rPr>
+        <w:t>.</w:t>
       </w:r>
     </w:p>
     <w:p>
@@ -509,29 +633,19 @@
         <w:rPr>
           <w:lang w:val="en-CA"/>
         </w:rPr>
-        <w:t>If it goes</w:t>
-      </w:r>
-      <w:r>
-        <w:rPr>
-          <w:lang w:val="en-CA"/>
-        </w:rPr>
-        <w:t xml:space="preserve"> clockwise, run </w:t>
-      </w:r>
-      <w:proofErr w:type="spellStart"/>
-      <w:r>
-        <w:rPr>
-          <w:lang w:val="en-CA"/>
-        </w:rPr>
-        <w:t>switchDirection</w:t>
-      </w:r>
-      <w:bookmarkStart w:id="0" w:name="_GoBack"/>
-      <w:bookmarkEnd w:id="0"/>
-      <w:proofErr w:type="spellEnd"/>
-      <w:r>
-        <w:rPr>
-          <w:lang w:val="en-CA"/>
-        </w:rPr>
-        <w:t xml:space="preserve"> to make the path counter clockwise</w:t>
+        <w:t xml:space="preserve">Determine whether flight path goes clockwise or </w:t>
+      </w:r>
+      <w:r>
+        <w:rPr>
+          <w:lang w:val="en-CA"/>
+        </w:rPr>
+        <w:t>counterclockwise</w:t>
+      </w:r>
+      <w:r>
+        <w:rPr>
+          <w:lang w:val="en-CA"/>
+        </w:rPr>
+        <w:t>.</w:t>
       </w:r>
     </w:p>
     <w:p>
@@ -549,87 +663,33 @@
         <w:rPr>
           <w:lang w:val="en-CA"/>
         </w:rPr>
-        <w:t xml:space="preserve">Run </w:t>
-      </w:r>
-      <w:proofErr w:type="spellStart"/>
-      <w:r>
-        <w:rPr>
-          <w:lang w:val="en-CA"/>
-        </w:rPr>
-        <w:t>updateBoxPath</w:t>
-      </w:r>
-      <w:proofErr w:type="spellEnd"/>
-      <w:r>
-        <w:rPr>
-          <w:lang w:val="en-CA"/>
-        </w:rPr>
-        <w:t xml:space="preserve">(2000, </w:t>
-      </w:r>
-      <w:r>
-        <w:rPr>
-          <w:lang w:val="en-CA"/>
-        </w:rPr>
-        <w:t>5</w:t>
-      </w:r>
-      <w:r>
-        <w:rPr>
-          <w:lang w:val="en-CA"/>
-        </w:rPr>
-        <w:t xml:space="preserve">00, </w:t>
-      </w:r>
-      <w:proofErr w:type="spellStart"/>
-      <w:r>
-        <w:rPr>
-          <w:lang w:val="en-CA"/>
-        </w:rPr>
-        <w:t>Lat</w:t>
-      </w:r>
-      <w:proofErr w:type="spellEnd"/>
-      <w:r>
-        <w:rPr>
-          <w:lang w:val="en-CA"/>
-        </w:rPr>
-        <w:t xml:space="preserve">, Lon, Time) where 2000 and </w:t>
-      </w:r>
-      <w:r>
-        <w:rPr>
-          <w:lang w:val="en-CA"/>
-        </w:rPr>
-        <w:t>5</w:t>
-      </w:r>
-      <w:r>
-        <w:rPr>
-          <w:lang w:val="en-CA"/>
-        </w:rPr>
-        <w:t xml:space="preserve">00 are the size of the ellipse in which the points will be averaged to create a path and </w:t>
-      </w:r>
-      <w:proofErr w:type="spellStart"/>
-      <w:r>
-        <w:rPr>
-          <w:lang w:val="en-CA"/>
-        </w:rPr>
-        <w:t>Lat</w:t>
-      </w:r>
-      <w:proofErr w:type="spellEnd"/>
-      <w:r>
-        <w:rPr>
-          <w:lang w:val="en-CA"/>
-        </w:rPr>
-        <w:t xml:space="preserve">, Lon and Time are the corresponding waves containing the latitude, longitude and </w:t>
-      </w:r>
-      <w:proofErr w:type="spellStart"/>
-      <w:r>
-        <w:rPr>
-          <w:lang w:val="en-CA"/>
-        </w:rPr>
-        <w:t>datetime</w:t>
-      </w:r>
-      <w:proofErr w:type="spellEnd"/>
-      <w:r>
-        <w:rPr>
-          <w:lang w:val="en-CA"/>
-        </w:rPr>
-        <w:t xml:space="preserve"> of the data from the M300</w:t>
+        <w:t>If it goes</w:t>
+      </w:r>
+      <w:r>
+        <w:rPr>
+          <w:lang w:val="en-CA"/>
+        </w:rPr>
+        <w:t xml:space="preserve"> clockwise, run </w:t>
+      </w:r>
+      <w:proofErr w:type="spellStart"/>
+      <w:r>
+        <w:rPr>
+          <w:lang w:val="en-CA"/>
+        </w:rPr>
+        <w:t>switchDirection</w:t>
+      </w:r>
+      <w:proofErr w:type="spellEnd"/>
+      <w:r>
+        <w:rPr>
+          <w:lang w:val="en-CA"/>
+        </w:rPr>
+        <w:t xml:space="preserve"> to make the path counterclockwise</w:t>
+      </w:r>
+      <w:r>
+        <w:rPr>
+          <w:lang w:val="en-CA"/>
+        </w:rPr>
+        <w:t>.</w:t>
       </w:r>
     </w:p>
     <w:p>
@@ -647,55 +707,59 @@
         <w:rPr>
           <w:lang w:val="en-CA"/>
         </w:rPr>
-        <w:t xml:space="preserve">Zoom in closely on the corners of the box and look for any areas where the track (fitpath_1m) overlaps itself.  Delete points from </w:t>
-      </w:r>
-      <w:proofErr w:type="spellStart"/>
-      <w:r>
-        <w:rPr>
-          <w:lang w:val="en-CA"/>
-        </w:rPr>
-        <w:t>fitpath</w:t>
-      </w:r>
-      <w:proofErr w:type="spellEnd"/>
-      <w:r>
-        <w:rPr>
-          <w:lang w:val="en-CA"/>
-        </w:rPr>
-        <w:t xml:space="preserve"> (NOTE different wave name) that are causing overlap and run </w:t>
-      </w:r>
-      <w:proofErr w:type="spellStart"/>
-      <w:r>
-        <w:rPr>
-          <w:lang w:val="en-CA"/>
-        </w:rPr>
-        <w:t>upSamplePath</w:t>
-      </w:r>
-      <w:proofErr w:type="spellEnd"/>
-      <w:r>
-        <w:rPr>
-          <w:lang w:val="en-CA"/>
-        </w:rPr>
-        <w:t xml:space="preserve"> (</w:t>
-      </w:r>
-      <w:proofErr w:type="spellStart"/>
-      <w:r>
-        <w:rPr>
-          <w:lang w:val="en-CA"/>
-        </w:rPr>
-        <w:t>Lat</w:t>
-      </w:r>
-      <w:proofErr w:type="spellEnd"/>
-      <w:r>
-        <w:rPr>
-          <w:lang w:val="en-CA"/>
-        </w:rPr>
-        <w:t>, Lon)</w:t>
-      </w:r>
-      <w:r>
-        <w:rPr>
-          <w:lang w:val="en-CA"/>
-        </w:rPr>
-        <w:t xml:space="preserve"> – For example image see file: Example_path_overlap.jpg</w:t>
+        <w:t xml:space="preserve">Run </w:t>
+      </w:r>
+      <w:proofErr w:type="spellStart"/>
+      <w:proofErr w:type="gramStart"/>
+      <w:r>
+        <w:rPr>
+          <w:lang w:val="en-CA"/>
+        </w:rPr>
+        <w:t>updateBoxPath</w:t>
+      </w:r>
+      <w:proofErr w:type="spellEnd"/>
+      <w:r>
+        <w:rPr>
+          <w:lang w:val="en-CA"/>
+        </w:rPr>
+        <w:t>(</w:t>
+      </w:r>
+      <w:proofErr w:type="gramEnd"/>
+      <w:r>
+        <w:rPr>
+          <w:lang w:val="en-CA"/>
+        </w:rPr>
+        <w:t xml:space="preserve">2000, </w:t>
+      </w:r>
+      <w:r>
+        <w:rPr>
+          <w:lang w:val="en-CA"/>
+        </w:rPr>
+        <w:t>5</w:t>
+      </w:r>
+      <w:r>
+        <w:rPr>
+          <w:lang w:val="en-CA"/>
+        </w:rPr>
+        <w:t xml:space="preserve">00, Lat, Lon, Time) where 2000 and </w:t>
+      </w:r>
+      <w:r>
+        <w:rPr>
+          <w:lang w:val="en-CA"/>
+        </w:rPr>
+        <w:t>5</w:t>
+      </w:r>
+      <w:r>
+        <w:rPr>
+          <w:lang w:val="en-CA"/>
+        </w:rPr>
+        <w:t>00 are the size of the ellipse in which the points will be averaged to create a path and Lat, Lon and Time are the corresponding waves containing the latitude, longitude and datetime of the data</w:t>
+      </w:r>
+      <w:r>
+        <w:rPr>
+          <w:lang w:val="en-CA"/>
+        </w:rPr>
+        <w:t>.</w:t>
       </w:r>
     </w:p>
     <w:p>
@@ -713,29 +777,48 @@
         <w:rPr>
           <w:lang w:val="en-CA"/>
         </w:rPr>
-        <w:t>Check that the path is a good fit of the flight track</w:t>
-      </w:r>
-      <w:r>
-        <w:rPr>
-          <w:lang w:val="en-CA"/>
-        </w:rPr>
-        <w:t xml:space="preserve"> – you can test different values in the </w:t>
-      </w:r>
-      <w:proofErr w:type="spellStart"/>
-      <w:proofErr w:type="gramStart"/>
-      <w:r>
-        <w:rPr>
-          <w:lang w:val="en-CA"/>
-        </w:rPr>
-        <w:t>updateBoxPath</w:t>
-      </w:r>
-      <w:proofErr w:type="spellEnd"/>
-      <w:proofErr w:type="gramEnd"/>
-      <w:r>
-        <w:rPr>
-          <w:lang w:val="en-CA"/>
-        </w:rPr>
-        <w:t xml:space="preserve"> function in place of 2000 and 500 and see if this improves the fit.  Once you have selected values to move forward with enter the first value into the BoxDetails_2018.xlsx spreadsheet under “Ellipse perp” and the second value under “Ellipse parallel”.</w:t>
+        <w:t xml:space="preserve">Zoom in closely on the corners of the box and look for any areas where the track (fitpath_1m) overlaps itself.  Delete points from </w:t>
+      </w:r>
+      <w:proofErr w:type="spellStart"/>
+      <w:r>
+        <w:rPr>
+          <w:lang w:val="en-CA"/>
+        </w:rPr>
+        <w:t>fitpath</w:t>
+      </w:r>
+      <w:proofErr w:type="spellEnd"/>
+      <w:r>
+        <w:rPr>
+          <w:lang w:val="en-CA"/>
+        </w:rPr>
+        <w:t xml:space="preserve"> (NOTE different wave name) that are causing overlap and run </w:t>
+      </w:r>
+      <w:proofErr w:type="spellStart"/>
+      <w:r>
+        <w:rPr>
+          <w:lang w:val="en-CA"/>
+        </w:rPr>
+        <w:t>upSamplePath</w:t>
+      </w:r>
+      <w:proofErr w:type="spellEnd"/>
+      <w:r>
+        <w:rPr>
+          <w:lang w:val="en-CA"/>
+        </w:rPr>
+        <w:t xml:space="preserve"> (Lat, Lon)</w:t>
+      </w:r>
+      <w:r>
+        <w:rPr>
+          <w:lang w:val="en-CA"/>
+        </w:rPr>
+        <w:t xml:space="preserve"> – For example image see file: </w:t>
+      </w:r>
+      <w:r>
+        <w:rPr>
+          <w:color w:val="00B0F0"/>
+          <w:lang w:val="en-CA"/>
+        </w:rPr>
+        <w:t>Example_path_overlap.jpg</w:t>
       </w:r>
     </w:p>
     <w:p>
@@ -753,45 +836,67 @@
         <w:rPr>
           <w:lang w:val="en-CA"/>
         </w:rPr>
-        <w:t>Get the index of the southeast corner</w:t>
-      </w:r>
-      <w:r>
-        <w:rPr>
-          <w:lang w:val="en-CA"/>
-        </w:rPr>
-        <w:t xml:space="preserve"> (the wave name is fitpath_1m)</w:t>
-      </w:r>
-      <w:r>
-        <w:rPr>
-          <w:lang w:val="en-CA"/>
-        </w:rPr>
-        <w:t xml:space="preserve"> of the box and run Shift(offset</w:t>
-      </w:r>
-      <w:r>
-        <w:rPr>
-          <w:lang w:val="en-CA"/>
-        </w:rPr>
-        <w:t xml:space="preserve">, </w:t>
-      </w:r>
-      <w:proofErr w:type="spellStart"/>
-      <w:r>
-        <w:rPr>
-          <w:lang w:val="en-CA"/>
-        </w:rPr>
-        <w:t>Lat</w:t>
-      </w:r>
-      <w:proofErr w:type="spellEnd"/>
-      <w:r>
-        <w:rPr>
-          <w:lang w:val="en-CA"/>
-        </w:rPr>
-        <w:t>, Lon</w:t>
-      </w:r>
-      <w:r>
-        <w:rPr>
-          <w:lang w:val="en-CA"/>
-        </w:rPr>
-        <w:t>) with that value to place the start of the box in the southeast corner</w:t>
+        <w:t>Check that the path is a good fit of the flight track</w:t>
+      </w:r>
+      <w:r>
+        <w:rPr>
+          <w:lang w:val="en-CA"/>
+        </w:rPr>
+        <w:t xml:space="preserve"> – you can test different values in the </w:t>
+      </w:r>
+      <w:proofErr w:type="spellStart"/>
+      <w:r>
+        <w:rPr>
+          <w:lang w:val="en-CA"/>
+        </w:rPr>
+        <w:t>updateBoxPath</w:t>
+      </w:r>
+      <w:proofErr w:type="spellEnd"/>
+      <w:r>
+        <w:rPr>
+          <w:lang w:val="en-CA"/>
+        </w:rPr>
+        <w:t xml:space="preserve"> function in place of 2000 and 500 and see if this improves the fit.  Once you have selected values to move forward with enter the first value into the </w:t>
+      </w:r>
+      <w:r>
+        <w:rPr>
+          <w:color w:val="00B0F0"/>
+          <w:lang w:val="en-CA"/>
+        </w:rPr>
+        <w:t>Example_</w:t>
+      </w:r>
+      <w:r>
+        <w:rPr>
+          <w:color w:val="00B0F0"/>
+          <w:lang w:val="en-CA"/>
+        </w:rPr>
+        <w:t>BoxDetails_2018</w:t>
+      </w:r>
+      <w:r>
+        <w:rPr>
+          <w:color w:val="00B0F0"/>
+          <w:lang w:val="en-CA"/>
+        </w:rPr>
+        <w:t>.xlsx</w:t>
+      </w:r>
+      <w:r>
+        <w:rPr>
+          <w:color w:val="00B0F0"/>
+          <w:lang w:val="en-CA"/>
+        </w:rPr>
+        <w:t xml:space="preserve"> </w:t>
+      </w:r>
+      <w:r>
+        <w:rPr>
+          <w:lang w:val="en-CA"/>
+        </w:rPr>
+        <w:t>or equivalent</w:t>
+      </w:r>
+      <w:r>
+        <w:rPr>
+          <w:lang w:val="en-CA"/>
+        </w:rPr>
+        <w:t xml:space="preserve"> spreadsheet under “Ellipse perp” and the second value under “Ellipse parallel”.</w:t>
       </w:r>
     </w:p>
     <w:p>
@@ -809,90 +914,51 @@
         <w:rPr>
           <w:lang w:val="en-CA"/>
         </w:rPr>
-        <w:t>Get the indices of the 4 corners of the box and replace the values in</w:t>
-      </w:r>
-      <w:r>
-        <w:rPr>
-          <w:lang w:val="en-CA"/>
-        </w:rPr>
-        <w:t xml:space="preserve"> </w:t>
-      </w:r>
-      <w:proofErr w:type="spellStart"/>
-      <w:r>
-        <w:rPr>
-          <w:lang w:val="en-CA"/>
-        </w:rPr>
-        <w:t>MakeFrame</w:t>
-      </w:r>
-      <w:proofErr w:type="spellEnd"/>
-      <w:r>
-        <w:rPr>
-          <w:lang w:val="en-CA"/>
-        </w:rPr>
-        <w:t xml:space="preserve"> to reflect </w:t>
-      </w:r>
-      <w:r>
-        <w:rPr>
-          <w:lang w:val="en-CA"/>
-        </w:rPr>
-        <w:t xml:space="preserve">these multiplied by </w:t>
-      </w:r>
-      <w:r>
-        <w:rPr>
-          <w:lang w:val="en-CA"/>
-        </w:rPr>
-        <w:t xml:space="preserve">2 and run </w:t>
-      </w:r>
-      <w:proofErr w:type="spellStart"/>
-      <w:r>
-        <w:rPr>
-          <w:lang w:val="en-CA"/>
-        </w:rPr>
-        <w:t>MakeFrame</w:t>
-      </w:r>
-      <w:proofErr w:type="spellEnd"/>
-      <w:r>
-        <w:rPr>
-          <w:lang w:val="en-CA"/>
-        </w:rPr>
-        <w:t>(</w:t>
-      </w:r>
-      <w:r>
-        <w:rPr>
-          <w:lang w:val="en-CA"/>
-        </w:rPr>
-        <w:t>SE corner, NE corner, NW corner, SW corner, SE corner end</w:t>
-      </w:r>
-      <w:r>
-        <w:rPr>
-          <w:lang w:val="en-CA"/>
-        </w:rPr>
-        <w:t>)</w:t>
-      </w:r>
-      <w:r>
-        <w:rPr>
-          <w:lang w:val="en-CA"/>
-        </w:rPr>
-        <w:t xml:space="preserve"> where SE corner = 0, NE corner = index of NE corner, NW corner = index of NW corner, SW corner = index of SW corner, SE corner end  = index of last point on the path</w:t>
-      </w:r>
-      <w:r>
-        <w:rPr>
-          <w:lang w:val="en-CA"/>
-        </w:rPr>
-        <w:t xml:space="preserve"> (</w:t>
-      </w:r>
-      <w:r>
-        <w:rPr>
-          <w:i/>
-          <w:lang w:val="en-CA"/>
-        </w:rPr>
-        <w:t>for a 5 sided box use MakeFrame5(SE, NE, NW, W, SW, SE corner end) where W is the corner on the west side of the box</w:t>
-      </w:r>
-      <w:r>
-        <w:rPr>
-          <w:lang w:val="en-CA"/>
-        </w:rPr>
-        <w:t>)</w:t>
+        <w:t>Get the index of the southeast corner</w:t>
+      </w:r>
+      <w:r>
+        <w:rPr>
+          <w:lang w:val="en-CA"/>
+        </w:rPr>
+        <w:t xml:space="preserve"> (the wave name is fitpath_1m)</w:t>
+      </w:r>
+      <w:r>
+        <w:rPr>
+          <w:lang w:val="en-CA"/>
+        </w:rPr>
+        <w:t xml:space="preserve"> of the box and run </w:t>
+      </w:r>
+      <w:proofErr w:type="gramStart"/>
+      <w:r>
+        <w:rPr>
+          <w:lang w:val="en-CA"/>
+        </w:rPr>
+        <w:t>Shift(</w:t>
+      </w:r>
+      <w:proofErr w:type="gramEnd"/>
+      <w:r>
+        <w:rPr>
+          <w:lang w:val="en-CA"/>
+        </w:rPr>
+        <w:t>offset</w:t>
+      </w:r>
+      <w:r>
+        <w:rPr>
+          <w:lang w:val="en-CA"/>
+        </w:rPr>
+        <w:t>, Lat, Lon</w:t>
+      </w:r>
+      <w:r>
+        <w:rPr>
+          <w:lang w:val="en-CA"/>
+        </w:rPr>
+        <w:t>) with that value to place the start of the box in the southeast corner</w:t>
+      </w:r>
+      <w:r>
+        <w:rPr>
+          <w:lang w:val="en-CA"/>
+        </w:rPr>
+        <w:t>.</w:t>
       </w:r>
     </w:p>
     <w:p>
@@ -910,178 +976,96 @@
         <w:rPr>
           <w:lang w:val="en-CA"/>
         </w:rPr>
-        <w:t xml:space="preserve">Run </w:t>
-      </w:r>
-      <w:proofErr w:type="spellStart"/>
-      <w:r>
-        <w:rPr>
-          <w:lang w:val="en-CA"/>
-        </w:rPr>
-        <w:t>loadElevations</w:t>
-      </w:r>
-      <w:proofErr w:type="spellEnd"/>
-      <w:r>
-        <w:rPr>
-          <w:lang w:val="en-CA"/>
-        </w:rPr>
-        <w:t xml:space="preserve">() to load in the </w:t>
-      </w:r>
-      <w:r>
-        <w:rPr>
-          <w:color w:val="00B0F0"/>
-          <w:lang w:val="en-CA"/>
-        </w:rPr>
-        <w:t xml:space="preserve">digital elevation model </w:t>
-      </w:r>
-      <w:r>
-        <w:rPr>
-          <w:lang w:val="en-CA"/>
-        </w:rPr>
-        <w:t>and scale it</w:t>
-      </w:r>
-      <w:r>
-        <w:rPr>
-          <w:lang w:val="en-CA"/>
-        </w:rPr>
-        <w:t>, and to get the ground elevation below the flight track and below the best fit flight box</w:t>
-      </w:r>
-      <w:r>
-        <w:rPr>
-          <w:lang w:val="en-CA"/>
-        </w:rPr>
-        <w:t>/screen</w:t>
-      </w:r>
-      <w:r>
-        <w:rPr>
-          <w:lang w:val="en-CA"/>
-        </w:rPr>
-        <w:t xml:space="preserve"> – this will take a few minutes</w:t>
-      </w:r>
-    </w:p>
-    <w:p>
-      <w:pPr>
-        <w:pStyle w:val="Heading1"/>
-        <w:rPr>
-          <w:lang w:val="en-CA"/>
-        </w:rPr>
-      </w:pPr>
-      <w:r>
-        <w:rPr>
-          <w:lang w:val="en-CA"/>
-        </w:rPr>
-        <w:lastRenderedPageBreak/>
-        <w:t xml:space="preserve">Creating </w:t>
-      </w:r>
-      <w:r>
-        <w:rPr>
-          <w:lang w:val="en-CA"/>
-        </w:rPr>
-        <w:t>F</w:t>
-      </w:r>
-      <w:r>
-        <w:rPr>
-          <w:lang w:val="en-CA"/>
-        </w:rPr>
-        <w:t xml:space="preserve">it of </w:t>
-      </w:r>
-      <w:r>
-        <w:rPr>
-          <w:lang w:val="en-CA"/>
-        </w:rPr>
-        <w:t>W</w:t>
-      </w:r>
-      <w:r>
-        <w:rPr>
-          <w:lang w:val="en-CA"/>
-        </w:rPr>
-        <w:t xml:space="preserve">ind </w:t>
-      </w:r>
-      <w:proofErr w:type="gramStart"/>
-      <w:r>
-        <w:rPr>
-          <w:lang w:val="en-CA"/>
-        </w:rPr>
-        <w:t>B</w:t>
-      </w:r>
-      <w:r>
-        <w:rPr>
-          <w:lang w:val="en-CA"/>
-        </w:rPr>
-        <w:t>elow</w:t>
-      </w:r>
-      <w:proofErr w:type="gramEnd"/>
+        <w:t>Get the indices of the 4 corners of the box and replace the values in</w:t>
+      </w:r>
       <w:r>
         <w:rPr>
           <w:lang w:val="en-CA"/>
         </w:rPr>
         <w:t xml:space="preserve"> </w:t>
       </w:r>
-      <w:r>
-        <w:rPr>
-          <w:lang w:val="en-CA"/>
-        </w:rPr>
-        <w:t>F</w:t>
-      </w:r>
-      <w:r>
-        <w:rPr>
-          <w:lang w:val="en-CA"/>
-        </w:rPr>
-        <w:t xml:space="preserve">light </w:t>
-      </w:r>
-      <w:r>
-        <w:rPr>
-          <w:lang w:val="en-CA"/>
-        </w:rPr>
-        <w:t>T</w:t>
-      </w:r>
-      <w:r>
-        <w:rPr>
-          <w:lang w:val="en-CA"/>
-        </w:rPr>
-        <w:t>rack</w:t>
-      </w:r>
-      <w:r>
-        <w:rPr>
-          <w:lang w:val="en-CA"/>
-        </w:rPr>
-        <w:t xml:space="preserve"> </w:t>
-      </w:r>
-    </w:p>
-    <w:p>
-      <w:pPr>
-        <w:rPr>
-          <w:b/>
+      <w:proofErr w:type="spellStart"/>
+      <w:r>
+        <w:rPr>
+          <w:lang w:val="en-CA"/>
+        </w:rPr>
+        <w:t>MakeFrame</w:t>
+      </w:r>
+      <w:proofErr w:type="spellEnd"/>
+      <w:r>
+        <w:rPr>
+          <w:lang w:val="en-CA"/>
+        </w:rPr>
+        <w:t xml:space="preserve"> to reflect </w:t>
+      </w:r>
+      <w:r>
+        <w:rPr>
+          <w:lang w:val="en-CA"/>
+        </w:rPr>
+        <w:t xml:space="preserve">these multiplied by </w:t>
+      </w:r>
+      <w:r>
+        <w:rPr>
+          <w:lang w:val="en-CA"/>
+        </w:rPr>
+        <w:t xml:space="preserve">2 and run </w:t>
+      </w:r>
+      <w:proofErr w:type="spellStart"/>
+      <w:r>
+        <w:rPr>
+          <w:lang w:val="en-CA"/>
+        </w:rPr>
+        <w:t>MakeFrame</w:t>
+      </w:r>
+      <w:proofErr w:type="spellEnd"/>
+      <w:r>
+        <w:rPr>
+          <w:lang w:val="en-CA"/>
+        </w:rPr>
+        <w:t>(</w:t>
+      </w:r>
+      <w:r>
+        <w:rPr>
+          <w:lang w:val="en-CA"/>
+        </w:rPr>
+        <w:t>SE corner, NE corner, NW corner, SW corner, SE corner end</w:t>
+      </w:r>
+      <w:r>
+        <w:rPr>
+          <w:lang w:val="en-CA"/>
+        </w:rPr>
+        <w:t>)</w:t>
+      </w:r>
+      <w:r>
+        <w:rPr>
+          <w:lang w:val="en-CA"/>
+        </w:rPr>
+        <w:t xml:space="preserve"> where SE corner = 0, NE corner = index of NE corner, NW corner = index of NW corner, SW corner = index of SW corner, SE corner end  = index of last point on the path</w:t>
+      </w:r>
+      <w:r>
+        <w:rPr>
+          <w:lang w:val="en-CA"/>
+        </w:rPr>
+        <w:t xml:space="preserve"> (</w:t>
+      </w:r>
+      <w:r>
+        <w:rPr>
           <w:i/>
-          <w:color w:val="A6A6A6" w:themeColor="background1" w:themeShade="A6"/>
-          <w:lang w:val="en-CA"/>
-        </w:rPr>
-      </w:pPr>
-      <w:r>
-        <w:rPr>
-          <w:b/>
-          <w:i/>
-          <w:color w:val="A6A6A6" w:themeColor="background1" w:themeShade="A6"/>
-          <w:lang w:val="en-CA"/>
-        </w:rPr>
-        <w:t>*</w:t>
-      </w:r>
-      <w:r>
-        <w:rPr>
-          <w:b/>
-          <w:i/>
-          <w:color w:val="A6A6A6" w:themeColor="background1" w:themeShade="A6"/>
-          <w:lang w:val="en-CA"/>
-        </w:rPr>
-        <w:t xml:space="preserve"> COMPLETE</w:t>
-      </w:r>
-      <w:r>
-        <w:rPr>
-          <w:b/>
-          <w:i/>
-          <w:color w:val="A6A6A6" w:themeColor="background1" w:themeShade="A6"/>
-          <w:lang w:val="en-CA"/>
-        </w:rPr>
-        <w:t xml:space="preserve"> </w:t>
+          <w:lang w:val="en-CA"/>
+        </w:rPr>
+        <w:t>for a 5 sided box use MakeFrame5(SE, NE, NW, W, SW, SE corner end) where W is the corner on the west side of the box</w:t>
+      </w:r>
+      <w:r>
+        <w:rPr>
+          <w:lang w:val="en-CA"/>
+        </w:rPr>
+        <w:t>)</w:t>
+      </w:r>
+      <w:r>
+        <w:rPr>
+          <w:lang w:val="en-CA"/>
+        </w:rPr>
+        <w:t>.</w:t>
       </w:r>
     </w:p>
     <w:p>
@@ -1092,44 +1076,15 @@
           <w:numId w:val="1"/>
         </w:numPr>
         <w:rPr>
-          <w:color w:val="A6A6A6" w:themeColor="background1" w:themeShade="A6"/>
-          <w:lang w:val="en-CA"/>
-        </w:rPr>
-      </w:pPr>
-      <w:r>
-        <w:rPr>
-          <w:color w:val="A6A6A6" w:themeColor="background1" w:themeShade="A6"/>
-          <w:lang w:val="en-CA"/>
-        </w:rPr>
-        <w:t>Open WindProfiles_2018.pxp</w:t>
-      </w:r>
-      <w:r>
-        <w:rPr>
-          <w:color w:val="A6A6A6" w:themeColor="background1" w:themeShade="A6"/>
-          <w:lang w:val="en-CA"/>
-        </w:rPr>
-        <w:t xml:space="preserve"> with </w:t>
-      </w:r>
-      <w:r>
-        <w:rPr>
-          <w:color w:val="A6A6A6" w:themeColor="background1" w:themeShade="A6"/>
-          <w:lang w:val="en-CA"/>
-        </w:rPr>
-        <w:t>flight</w:t>
-      </w:r>
-      <w:r>
-        <w:rPr>
-          <w:color w:val="A6A6A6" w:themeColor="background1" w:themeShade="A6"/>
-          <w:lang w:val="en-CA"/>
-        </w:rPr>
-        <w:t xml:space="preserve"> start and end times loaded</w:t>
-      </w:r>
-      <w:r>
-        <w:rPr>
-          <w:color w:val="A6A6A6" w:themeColor="background1" w:themeShade="A6"/>
-          <w:lang w:val="en-CA"/>
-        </w:rPr>
-        <w:t xml:space="preserve"> </w:t>
+          <w:lang w:val="en-CA"/>
+        </w:rPr>
+      </w:pPr>
+      <w:r>
+        <w:rPr>
+          <w:lang w:val="en-CA"/>
+        </w:rPr>
+        <w:lastRenderedPageBreak/>
+        <w:t>Obtain a digital elevation model for the study area.</w:t>
       </w:r>
     </w:p>
     <w:p>
@@ -1140,32 +1095,28 @@
           <w:numId w:val="1"/>
         </w:numPr>
         <w:rPr>
-          <w:color w:val="A6A6A6" w:themeColor="background1" w:themeShade="A6"/>
-          <w:lang w:val="en-CA"/>
-        </w:rPr>
-      </w:pPr>
-      <w:r>
-        <w:rPr>
-          <w:color w:val="A6A6A6" w:themeColor="background1" w:themeShade="A6"/>
-          <w:lang w:val="en-CA"/>
-        </w:rPr>
-        <w:t xml:space="preserve">Run </w:t>
-      </w:r>
-      <w:proofErr w:type="spellStart"/>
-      <w:r>
-        <w:rPr>
-          <w:color w:val="A6A6A6" w:themeColor="background1" w:themeShade="A6"/>
-          <w:lang w:val="en-CA"/>
-        </w:rPr>
-        <w:t>MakeProfiles</w:t>
-      </w:r>
-      <w:proofErr w:type="spellEnd"/>
-      <w:r>
-        <w:rPr>
-          <w:color w:val="A6A6A6" w:themeColor="background1" w:themeShade="A6"/>
-          <w:lang w:val="en-CA"/>
-        </w:rPr>
-        <w:t xml:space="preserve"> to compile wind data points below the flight track to the ground for each box/screen</w:t>
+          <w:lang w:val="en-CA"/>
+        </w:rPr>
+      </w:pPr>
+      <w:r>
+        <w:rPr>
+          <w:lang w:val="en-CA"/>
+        </w:rPr>
+        <w:t xml:space="preserve">Adjust load2() </w:t>
+      </w:r>
+      <w:proofErr w:type="spellStart"/>
+      <w:r>
+        <w:rPr>
+          <w:lang w:val="en-CA"/>
+        </w:rPr>
+        <w:t>SetScale</w:t>
+      </w:r>
+      <w:proofErr w:type="spellEnd"/>
+      <w:r>
+        <w:rPr>
+          <w:lang w:val="en-CA"/>
+        </w:rPr>
+        <w:t xml:space="preserve"> commands to fit with the digital elevation model being used.</w:t>
       </w:r>
     </w:p>
     <w:p>
@@ -1176,32 +1127,158 @@
           <w:numId w:val="1"/>
         </w:numPr>
         <w:rPr>
-          <w:color w:val="A6A6A6" w:themeColor="background1" w:themeShade="A6"/>
-          <w:lang w:val="en-CA"/>
-        </w:rPr>
-      </w:pPr>
-      <w:r>
-        <w:rPr>
-          <w:color w:val="A6A6A6" w:themeColor="background1" w:themeShade="A6"/>
+          <w:lang w:val="en-CA"/>
+        </w:rPr>
+      </w:pPr>
+      <w:r>
+        <w:rPr>
           <w:lang w:val="en-CA"/>
         </w:rPr>
         <w:t xml:space="preserve">Run </w:t>
       </w:r>
       <w:proofErr w:type="spellStart"/>
-      <w:r>
-        <w:rPr>
-          <w:color w:val="A6A6A6" w:themeColor="background1" w:themeShade="A6"/>
-          <w:lang w:val="en-CA"/>
-        </w:rPr>
-        <w:t>FitProfiles</w:t>
-      </w:r>
-      <w:proofErr w:type="spellEnd"/>
-      <w:r>
-        <w:rPr>
-          <w:color w:val="A6A6A6" w:themeColor="background1" w:themeShade="A6"/>
-          <w:lang w:val="en-CA"/>
-        </w:rPr>
-        <w:t xml:space="preserve"> to fit wind points to a log function</w:t>
+      <w:proofErr w:type="gramStart"/>
+      <w:r>
+        <w:rPr>
+          <w:lang w:val="en-CA"/>
+        </w:rPr>
+        <w:t>loadElevations</w:t>
+      </w:r>
+      <w:proofErr w:type="spellEnd"/>
+      <w:r>
+        <w:rPr>
+          <w:lang w:val="en-CA"/>
+        </w:rPr>
+        <w:t>(</w:t>
+      </w:r>
+      <w:proofErr w:type="gramEnd"/>
+      <w:r>
+        <w:rPr>
+          <w:lang w:val="en-CA"/>
+        </w:rPr>
+        <w:t xml:space="preserve">) to load in the </w:t>
+      </w:r>
+      <w:r>
+        <w:rPr>
+          <w:lang w:val="en-CA"/>
+        </w:rPr>
+        <w:t>digital elevation model</w:t>
+      </w:r>
+      <w:r>
+        <w:rPr>
+          <w:lang w:val="en-CA"/>
+        </w:rPr>
+        <w:t xml:space="preserve"> </w:t>
+      </w:r>
+      <w:r>
+        <w:rPr>
+          <w:lang w:val="en-CA"/>
+        </w:rPr>
+        <w:t>and scale it</w:t>
+      </w:r>
+      <w:r>
+        <w:rPr>
+          <w:lang w:val="en-CA"/>
+        </w:rPr>
+        <w:t>, and to get the ground elevation below the flight track and below the best fit flight box</w:t>
+      </w:r>
+      <w:r>
+        <w:rPr>
+          <w:lang w:val="en-CA"/>
+        </w:rPr>
+        <w:t>/screen</w:t>
+      </w:r>
+      <w:r>
+        <w:rPr>
+          <w:lang w:val="en-CA"/>
+        </w:rPr>
+        <w:t xml:space="preserve"> – this will take a few minutes</w:t>
+      </w:r>
+      <w:r>
+        <w:rPr>
+          <w:lang w:val="en-CA"/>
+        </w:rPr>
+        <w:t>.</w:t>
+      </w:r>
+    </w:p>
+    <w:p>
+      <w:pPr>
+        <w:pStyle w:val="Heading1"/>
+        <w:rPr>
+          <w:lang w:val="en-CA"/>
+        </w:rPr>
+      </w:pPr>
+      <w:r>
+        <w:rPr>
+          <w:lang w:val="en-CA"/>
+        </w:rPr>
+        <w:t xml:space="preserve">Creating </w:t>
+      </w:r>
+      <w:r>
+        <w:rPr>
+          <w:lang w:val="en-CA"/>
+        </w:rPr>
+        <w:t>F</w:t>
+      </w:r>
+      <w:r>
+        <w:rPr>
+          <w:lang w:val="en-CA"/>
+        </w:rPr>
+        <w:t xml:space="preserve">it of </w:t>
+      </w:r>
+      <w:r>
+        <w:rPr>
+          <w:lang w:val="en-CA"/>
+        </w:rPr>
+        <w:t>W</w:t>
+      </w:r>
+      <w:r>
+        <w:rPr>
+          <w:lang w:val="en-CA"/>
+        </w:rPr>
+        <w:t xml:space="preserve">ind </w:t>
+      </w:r>
+      <w:r>
+        <w:rPr>
+          <w:lang w:val="en-CA"/>
+        </w:rPr>
+        <w:t>B</w:t>
+      </w:r>
+      <w:r>
+        <w:rPr>
+          <w:lang w:val="en-CA"/>
+        </w:rPr>
+        <w:t xml:space="preserve">elow </w:t>
+      </w:r>
+      <w:r>
+        <w:rPr>
+          <w:lang w:val="en-CA"/>
+        </w:rPr>
+        <w:t>F</w:t>
+      </w:r>
+      <w:r>
+        <w:rPr>
+          <w:lang w:val="en-CA"/>
+        </w:rPr>
+        <w:t xml:space="preserve">light </w:t>
+      </w:r>
+      <w:r>
+        <w:rPr>
+          <w:lang w:val="en-CA"/>
+        </w:rPr>
+        <w:t>T</w:t>
+      </w:r>
+      <w:r>
+        <w:rPr>
+          <w:lang w:val="en-CA"/>
+        </w:rPr>
+        <w:t>rack</w:t>
+      </w:r>
+      <w:r>
+        <w:rPr>
+          <w:lang w:val="en-CA"/>
+        </w:rPr>
+        <w:t xml:space="preserve"> </w:t>
       </w:r>
     </w:p>
     <w:p>
@@ -1212,94 +1289,58 @@
           <w:numId w:val="1"/>
         </w:numPr>
         <w:rPr>
-          <w:color w:val="A6A6A6" w:themeColor="background1" w:themeShade="A6"/>
-          <w:lang w:val="en-CA"/>
-        </w:rPr>
-      </w:pPr>
-      <w:r>
-        <w:rPr>
-          <w:color w:val="A6A6A6" w:themeColor="background1" w:themeShade="A6"/>
-          <w:lang w:val="en-CA"/>
-        </w:rPr>
-        <w:t xml:space="preserve">Save </w:t>
-      </w:r>
-      <w:proofErr w:type="spellStart"/>
-      <w:r>
-        <w:rPr>
-          <w:color w:val="A6A6A6" w:themeColor="background1" w:themeShade="A6"/>
-          <w:lang w:val="en-CA"/>
-        </w:rPr>
-        <w:t>fita</w:t>
-      </w:r>
-      <w:proofErr w:type="spellEnd"/>
-      <w:r>
-        <w:rPr>
-          <w:color w:val="A6A6A6" w:themeColor="background1" w:themeShade="A6"/>
-          <w:lang w:val="en-CA"/>
-        </w:rPr>
-        <w:t xml:space="preserve">, </w:t>
-      </w:r>
-      <w:proofErr w:type="spellStart"/>
-      <w:r>
-        <w:rPr>
-          <w:color w:val="A6A6A6" w:themeColor="background1" w:themeShade="A6"/>
-          <w:lang w:val="en-CA"/>
-        </w:rPr>
-        <w:t>fitd</w:t>
-      </w:r>
-      <w:proofErr w:type="spellEnd"/>
-      <w:r>
-        <w:rPr>
-          <w:color w:val="A6A6A6" w:themeColor="background1" w:themeShade="A6"/>
-          <w:lang w:val="en-CA"/>
-        </w:rPr>
-        <w:t xml:space="preserve">, </w:t>
-      </w:r>
-      <w:proofErr w:type="spellStart"/>
-      <w:r>
-        <w:rPr>
-          <w:color w:val="A6A6A6" w:themeColor="background1" w:themeShade="A6"/>
-          <w:lang w:val="en-CA"/>
-        </w:rPr>
-        <w:t>fitb</w:t>
-      </w:r>
-      <w:proofErr w:type="spellEnd"/>
-      <w:r>
-        <w:rPr>
-          <w:color w:val="A6A6A6" w:themeColor="background1" w:themeShade="A6"/>
-          <w:lang w:val="en-CA"/>
-        </w:rPr>
-        <w:t xml:space="preserve">, </w:t>
-      </w:r>
-      <w:proofErr w:type="spellStart"/>
-      <w:r>
-        <w:rPr>
-          <w:color w:val="A6A6A6" w:themeColor="background1" w:themeShade="A6"/>
-          <w:lang w:val="en-CA"/>
-        </w:rPr>
-        <w:t>fitrms</w:t>
-      </w:r>
-      <w:proofErr w:type="spellEnd"/>
-      <w:r>
-        <w:rPr>
-          <w:color w:val="A6A6A6" w:themeColor="background1" w:themeShade="A6"/>
-          <w:lang w:val="en-CA"/>
-        </w:rPr>
-        <w:t xml:space="preserve"> (with </w:t>
-      </w:r>
-      <w:r>
-        <w:rPr>
-          <w:color w:val="A6A6A6" w:themeColor="background1" w:themeShade="A6"/>
+          <w:lang w:val="en-CA"/>
+        </w:rPr>
+      </w:pPr>
+      <w:r>
+        <w:rPr>
+          <w:lang w:val="en-CA"/>
+        </w:rPr>
+        <w:t xml:space="preserve">Open </w:t>
+      </w:r>
+      <w:r>
+        <w:rPr>
+          <w:color w:val="00B0F0"/>
+          <w:lang w:val="en-CA"/>
+        </w:rPr>
+        <w:t>WindProfiles_2018.pxp</w:t>
+      </w:r>
+      <w:r>
+        <w:rPr>
+          <w:color w:val="00B0F0"/>
+          <w:lang w:val="en-CA"/>
+        </w:rPr>
+        <w:t xml:space="preserve"> </w:t>
+      </w:r>
+      <w:r>
+        <w:rPr>
+          <w:lang w:val="en-CA"/>
+        </w:rPr>
+        <w:t>and load</w:t>
+      </w:r>
+      <w:r>
+        <w:rPr>
+          <w:lang w:val="en-CA"/>
+        </w:rPr>
+        <w:t xml:space="preserve"> </w:t>
+      </w:r>
+      <w:r>
+        <w:rPr>
           <w:lang w:val="en-CA"/>
         </w:rPr>
         <w:t>flight</w:t>
       </w:r>
       <w:r>
         <w:rPr>
-          <w:color w:val="A6A6A6" w:themeColor="background1" w:themeShade="A6"/>
-          <w:lang w:val="en-CA"/>
-        </w:rPr>
-        <w:t xml:space="preserve"> start and end times) to a file</w:t>
+          <w:lang w:val="en-CA"/>
+        </w:rPr>
+        <w:t xml:space="preserve"> start and end times </w:t>
+      </w:r>
+      <w:r>
+        <w:rPr>
+          <w:lang w:val="en-CA"/>
+        </w:rPr>
+        <w:t>into the experiment.</w:t>
       </w:r>
     </w:p>
     <w:p>
@@ -1317,47 +1358,27 @@
         <w:rPr>
           <w:lang w:val="en-CA"/>
         </w:rPr>
-        <w:t xml:space="preserve">Optional - </w:t>
-      </w:r>
-      <w:r>
-        <w:rPr>
-          <w:lang w:val="en-CA"/>
-        </w:rPr>
-        <w:t xml:space="preserve">View profile for a flight by running </w:t>
-      </w:r>
-      <w:proofErr w:type="spellStart"/>
-      <w:r>
-        <w:rPr>
-          <w:lang w:val="en-CA"/>
-        </w:rPr>
-        <w:t>displayFit</w:t>
-      </w:r>
-      <w:proofErr w:type="spellEnd"/>
-      <w:r>
-        <w:rPr>
-          <w:lang w:val="en-CA"/>
-        </w:rPr>
-        <w:t>(</w:t>
-      </w:r>
-      <w:proofErr w:type="spellStart"/>
-      <w:r>
-        <w:rPr>
-          <w:lang w:val="en-CA"/>
-        </w:rPr>
-        <w:t>fNum</w:t>
-      </w:r>
-      <w:proofErr w:type="spellEnd"/>
-      <w:r>
-        <w:rPr>
-          <w:lang w:val="en-CA"/>
-        </w:rPr>
-        <w:t>)</w:t>
-      </w:r>
-      <w:r>
-        <w:rPr>
-          <w:lang w:val="en-CA"/>
-        </w:rPr>
-        <w:t xml:space="preserve"> in WindProfiles_2018.pxp</w:t>
+        <w:t xml:space="preserve">Run </w:t>
+      </w:r>
+      <w:proofErr w:type="spellStart"/>
+      <w:r>
+        <w:rPr>
+          <w:lang w:val="en-CA"/>
+        </w:rPr>
+        <w:t>MakeProfiles</w:t>
+      </w:r>
+      <w:proofErr w:type="spellEnd"/>
+      <w:r>
+        <w:rPr>
+          <w:lang w:val="en-CA"/>
+        </w:rPr>
+        <w:t xml:space="preserve"> to compile wind data points below the flight track to the ground for each box/screen</w:t>
+      </w:r>
+      <w:r>
+        <w:rPr>
+          <w:lang w:val="en-CA"/>
+        </w:rPr>
+        <w:t>.</w:t>
       </w:r>
     </w:p>
     <w:p>
@@ -1368,68 +1389,34 @@
           <w:numId w:val="1"/>
         </w:numPr>
         <w:rPr>
-          <w:b/>
-          <w:lang w:val="en-CA"/>
-        </w:rPr>
-      </w:pPr>
-      <w:r>
-        <w:rPr>
-          <w:b/>
-          <w:lang w:val="en-CA"/>
-        </w:rPr>
-        <w:t xml:space="preserve">2018 flights that </w:t>
-      </w:r>
-      <w:r>
-        <w:rPr>
-          <w:b/>
-          <w:lang w:val="en-CA"/>
-        </w:rPr>
-        <w:t>may need to use a</w:t>
-      </w:r>
-      <w:r>
-        <w:rPr>
-          <w:b/>
-          <w:lang w:val="en-CA"/>
-        </w:rPr>
-        <w:t xml:space="preserve"> different wind estimate: 12, 15, 16, 18, 28</w:t>
-      </w:r>
-    </w:p>
-    <w:p>
-      <w:pPr>
-        <w:pStyle w:val="Heading1"/>
-        <w:rPr>
-          <w:lang w:val="en-CA"/>
-        </w:rPr>
-      </w:pPr>
-      <w:r>
-        <w:rPr>
-          <w:lang w:val="en-CA"/>
-        </w:rPr>
-        <w:t xml:space="preserve">Create the </w:t>
-      </w:r>
-      <w:r>
-        <w:rPr>
-          <w:lang w:val="en-CA"/>
-        </w:rPr>
-        <w:t>W</w:t>
-      </w:r>
-      <w:r>
-        <w:rPr>
-          <w:lang w:val="en-CA"/>
-        </w:rPr>
-        <w:t xml:space="preserve">ind </w:t>
-      </w:r>
-      <w:r>
-        <w:rPr>
-          <w:lang w:val="en-CA"/>
-        </w:rPr>
-        <w:t>S</w:t>
-      </w:r>
-      <w:r>
-        <w:rPr>
-          <w:lang w:val="en-CA"/>
-        </w:rPr>
-        <w:t>creens</w:t>
+          <w:lang w:val="en-CA"/>
+        </w:rPr>
+      </w:pPr>
+      <w:r>
+        <w:rPr>
+          <w:lang w:val="en-CA"/>
+        </w:rPr>
+        <w:t xml:space="preserve">Run </w:t>
+      </w:r>
+      <w:proofErr w:type="spellStart"/>
+      <w:r>
+        <w:rPr>
+          <w:lang w:val="en-CA"/>
+        </w:rPr>
+        <w:t>FitProfiles</w:t>
+      </w:r>
+      <w:proofErr w:type="spellEnd"/>
+      <w:r>
+        <w:rPr>
+          <w:lang w:val="en-CA"/>
+        </w:rPr>
+        <w:t xml:space="preserve"> to fit wind points to a log function</w:t>
+      </w:r>
+      <w:r>
+        <w:rPr>
+          <w:lang w:val="en-CA"/>
+        </w:rPr>
+        <w:t>.</w:t>
       </w:r>
     </w:p>
     <w:p>
@@ -1447,14 +1434,14 @@
         <w:rPr>
           <w:lang w:val="en-CA"/>
         </w:rPr>
-        <w:t>Run MapPosition2Screens(</w:t>
-      </w:r>
-      <w:proofErr w:type="spellStart"/>
-      <w:r>
-        <w:rPr>
-          <w:lang w:val="en-CA"/>
-        </w:rPr>
-        <w:t>flightNum</w:t>
+        <w:t xml:space="preserve">Save </w:t>
+      </w:r>
+      <w:proofErr w:type="spellStart"/>
+      <w:r>
+        <w:rPr>
+          <w:lang w:val="en-CA"/>
+        </w:rPr>
+        <w:t>fita</w:t>
       </w:r>
       <w:proofErr w:type="spellEnd"/>
       <w:r>
@@ -1468,20 +1455,60 @@
         <w:rPr>
           <w:lang w:val="en-CA"/>
         </w:rPr>
-        <w:t>Lat</w:t>
-      </w:r>
-      <w:proofErr w:type="spellEnd"/>
-      <w:r>
-        <w:rPr>
-          <w:lang w:val="en-CA"/>
-        </w:rPr>
-        <w:t>, Lon, Alt, Time) to map the flight points to the best fit flight box</w:t>
-      </w:r>
-      <w:r>
-        <w:rPr>
-          <w:lang w:val="en-CA"/>
-        </w:rPr>
-        <w:t>– this will take a few minutes</w:t>
+        <w:t>fitd</w:t>
+      </w:r>
+      <w:proofErr w:type="spellEnd"/>
+      <w:r>
+        <w:rPr>
+          <w:lang w:val="en-CA"/>
+        </w:rPr>
+        <w:t xml:space="preserve">, </w:t>
+      </w:r>
+      <w:proofErr w:type="spellStart"/>
+      <w:r>
+        <w:rPr>
+          <w:lang w:val="en-CA"/>
+        </w:rPr>
+        <w:t>fitb</w:t>
+      </w:r>
+      <w:proofErr w:type="spellEnd"/>
+      <w:r>
+        <w:rPr>
+          <w:lang w:val="en-CA"/>
+        </w:rPr>
+        <w:t xml:space="preserve">, </w:t>
+      </w:r>
+      <w:proofErr w:type="spellStart"/>
+      <w:r>
+        <w:rPr>
+          <w:lang w:val="en-CA"/>
+        </w:rPr>
+        <w:t>fitrms</w:t>
+      </w:r>
+      <w:proofErr w:type="spellEnd"/>
+      <w:r>
+        <w:rPr>
+          <w:lang w:val="en-CA"/>
+        </w:rPr>
+        <w:t xml:space="preserve"> (with </w:t>
+      </w:r>
+      <w:r>
+        <w:rPr>
+          <w:lang w:val="en-CA"/>
+        </w:rPr>
+        <w:t>flight</w:t>
+      </w:r>
+      <w:r>
+        <w:rPr>
+          <w:lang w:val="en-CA"/>
+        </w:rPr>
+        <w:t xml:space="preserve"> start and end times) to a file</w:t>
+      </w:r>
+      <w:r>
+        <w:rPr>
+          <w:lang w:val="en-CA"/>
+        </w:rPr>
+        <w:t>.</w:t>
       </w:r>
     </w:p>
     <w:p>
@@ -1499,20 +1526,34 @@
         <w:rPr>
           <w:lang w:val="en-CA"/>
         </w:rPr>
-        <w:t>R</w:t>
-      </w:r>
-      <w:r>
-        <w:rPr>
-          <w:lang w:val="en-CA"/>
-        </w:rPr>
-        <w:t>un Variables(</w:t>
-      </w:r>
-      <w:proofErr w:type="spellStart"/>
-      <w:r>
-        <w:rPr>
-          <w:lang w:val="en-CA"/>
-        </w:rPr>
-        <w:t>flightNum</w:t>
+        <w:t xml:space="preserve">Optional - </w:t>
+      </w:r>
+      <w:r>
+        <w:rPr>
+          <w:lang w:val="en-CA"/>
+        </w:rPr>
+        <w:t xml:space="preserve">View profile for a flight by running </w:t>
+      </w:r>
+      <w:proofErr w:type="spellStart"/>
+      <w:r>
+        <w:rPr>
+          <w:lang w:val="en-CA"/>
+        </w:rPr>
+        <w:t>displayFit</w:t>
+      </w:r>
+      <w:proofErr w:type="spellEnd"/>
+      <w:r>
+        <w:rPr>
+          <w:lang w:val="en-CA"/>
+        </w:rPr>
+        <w:t>(</w:t>
+      </w:r>
+      <w:proofErr w:type="spellStart"/>
+      <w:r>
+        <w:rPr>
+          <w:lang w:val="en-CA"/>
+        </w:rPr>
+        <w:t>fNum</w:t>
       </w:r>
       <w:proofErr w:type="spellEnd"/>
       <w:r>
@@ -1520,6 +1561,63 @@
           <w:lang w:val="en-CA"/>
         </w:rPr>
         <w:t>)</w:t>
+      </w:r>
+      <w:r>
+        <w:rPr>
+          <w:lang w:val="en-CA"/>
+        </w:rPr>
+        <w:t xml:space="preserve"> in </w:t>
+      </w:r>
+      <w:r>
+        <w:rPr>
+          <w:color w:val="00B0F0"/>
+          <w:lang w:val="en-CA"/>
+        </w:rPr>
+        <w:t>WindProfiles_2018.pxp</w:t>
+      </w:r>
+      <w:r>
+        <w:rPr>
+          <w:lang w:val="en-CA"/>
+        </w:rPr>
+        <w:t>.</w:t>
+      </w:r>
+    </w:p>
+    <w:p>
+      <w:pPr>
+        <w:pStyle w:val="Heading1"/>
+        <w:rPr>
+          <w:lang w:val="en-CA"/>
+        </w:rPr>
+      </w:pPr>
+      <w:r>
+        <w:rPr>
+          <w:lang w:val="en-CA"/>
+        </w:rPr>
+        <w:t xml:space="preserve">Create the </w:t>
+      </w:r>
+      <w:r>
+        <w:rPr>
+          <w:lang w:val="en-CA"/>
+        </w:rPr>
+        <w:t>W</w:t>
+      </w:r>
+      <w:r>
+        <w:rPr>
+          <w:lang w:val="en-CA"/>
+        </w:rPr>
+        <w:t xml:space="preserve">ind </w:t>
+      </w:r>
+      <w:r>
+        <w:rPr>
+          <w:lang w:val="en-CA"/>
+        </w:rPr>
+        <w:t>S</w:t>
+      </w:r>
+      <w:r>
+        <w:rPr>
+          <w:lang w:val="en-CA"/>
+        </w:rPr>
+        <w:t>creens</w:t>
       </w:r>
     </w:p>
     <w:p>
@@ -1537,59 +1635,41 @@
         <w:rPr>
           <w:lang w:val="en-CA"/>
         </w:rPr>
-        <w:t>Run Flag(</w:t>
-      </w:r>
-      <w:proofErr w:type="spellStart"/>
-      <w:r>
-        <w:rPr>
-          <w:lang w:val="en-CA"/>
-        </w:rPr>
-        <w:t>fltStr</w:t>
-      </w:r>
-      <w:proofErr w:type="spellEnd"/>
-      <w:r>
-        <w:rPr>
-          <w:lang w:val="en-CA"/>
-        </w:rPr>
-        <w:t xml:space="preserve">) where </w:t>
-      </w:r>
-      <w:proofErr w:type="spellStart"/>
-      <w:r>
-        <w:rPr>
-          <w:lang w:val="en-CA"/>
-        </w:rPr>
-        <w:t>fltStr</w:t>
-      </w:r>
-      <w:proofErr w:type="spellEnd"/>
-      <w:r>
-        <w:rPr>
-          <w:lang w:val="en-CA"/>
-        </w:rPr>
-        <w:t xml:space="preserve"> is a text flag to be used to denote which points are part of the </w:t>
-      </w:r>
-      <w:r>
-        <w:rPr>
-          <w:lang w:val="en-CA"/>
-        </w:rPr>
-        <w:t>box</w:t>
-      </w:r>
-      <w:r>
-        <w:rPr>
-          <w:lang w:val="en-CA"/>
-        </w:rPr>
-        <w:t xml:space="preserve"> (e.g. “F19</w:t>
-      </w:r>
-      <w:r>
-        <w:rPr>
-          <w:lang w:val="en-CA"/>
-        </w:rPr>
-        <w:t>_Syncrude</w:t>
-      </w:r>
-      <w:r>
-        <w:rPr>
-          <w:lang w:val="en-CA"/>
-        </w:rPr>
-        <w:t>”)</w:t>
+        <w:t>Run MapPosition2</w:t>
+      </w:r>
+      <w:proofErr w:type="gramStart"/>
+      <w:r>
+        <w:rPr>
+          <w:lang w:val="en-CA"/>
+        </w:rPr>
+        <w:t>Screens(</w:t>
+      </w:r>
+      <w:proofErr w:type="spellStart"/>
+      <w:proofErr w:type="gramEnd"/>
+      <w:r>
+        <w:rPr>
+          <w:lang w:val="en-CA"/>
+        </w:rPr>
+        <w:t>flightNum</w:t>
+      </w:r>
+      <w:proofErr w:type="spellEnd"/>
+      <w:r>
+        <w:rPr>
+          <w:lang w:val="en-CA"/>
+        </w:rPr>
+        <w:t>, Lat, Lon, Alt, Time) to map the flight points to the best fit flight box</w:t>
+      </w:r>
+      <w:r>
+        <w:rPr>
+          <w:lang w:val="en-CA"/>
+        </w:rPr>
+        <w:t>– this will take a few minutes</w:t>
+      </w:r>
+      <w:r>
+        <w:rPr>
+          <w:lang w:val="en-CA"/>
+        </w:rPr>
+        <w:t>.</w:t>
       </w:r>
     </w:p>
     <w:p>
@@ -1607,42 +1687,20 @@
         <w:rPr>
           <w:lang w:val="en-CA"/>
         </w:rPr>
-        <w:t>Run Wind (</w:t>
-      </w:r>
-      <w:proofErr w:type="spellStart"/>
-      <w:r>
-        <w:rPr>
-          <w:lang w:val="en-CA"/>
-        </w:rPr>
-        <w:t>fltStr</w:t>
-      </w:r>
-      <w:proofErr w:type="spellEnd"/>
-      <w:r>
-        <w:rPr>
-          <w:lang w:val="en-CA"/>
-        </w:rPr>
-        <w:t xml:space="preserve">, </w:t>
-      </w:r>
-      <w:proofErr w:type="spellStart"/>
-      <w:r>
-        <w:rPr>
-          <w:lang w:val="en-CA"/>
-        </w:rPr>
-        <w:t>WindSpeed</w:t>
-      </w:r>
-      <w:proofErr w:type="spellEnd"/>
-      <w:r>
-        <w:rPr>
-          <w:lang w:val="en-CA"/>
-        </w:rPr>
-        <w:t xml:space="preserve">, </w:t>
-      </w:r>
-      <w:proofErr w:type="spellStart"/>
-      <w:r>
-        <w:rPr>
-          <w:lang w:val="en-CA"/>
-        </w:rPr>
-        <w:t>WindDirection</w:t>
+        <w:t>R</w:t>
+      </w:r>
+      <w:r>
+        <w:rPr>
+          <w:lang w:val="en-CA"/>
+        </w:rPr>
+        <w:t>un Variables(</w:t>
+      </w:r>
+      <w:proofErr w:type="spellStart"/>
+      <w:r>
+        <w:rPr>
+          <w:lang w:val="en-CA"/>
+        </w:rPr>
+        <w:t>flightNum</w:t>
       </w:r>
       <w:proofErr w:type="spellEnd"/>
       <w:r>
@@ -1650,6 +1708,12 @@
           <w:lang w:val="en-CA"/>
         </w:rPr>
         <w:t>)</w:t>
+      </w:r>
+      <w:r>
+        <w:rPr>
+          <w:lang w:val="en-CA"/>
+        </w:rPr>
+        <w:t>.</w:t>
       </w:r>
     </w:p>
     <w:p>
@@ -1667,73 +1731,65 @@
         <w:rPr>
           <w:lang w:val="en-CA"/>
         </w:rPr>
-        <w:t xml:space="preserve">Run </w:t>
-      </w:r>
-      <w:proofErr w:type="spellStart"/>
-      <w:r>
-        <w:rPr>
-          <w:lang w:val="en-CA"/>
-        </w:rPr>
-        <w:t>runAll</w:t>
-      </w:r>
-      <w:proofErr w:type="spellEnd"/>
-      <w:r>
-        <w:rPr>
-          <w:lang w:val="en-CA"/>
-        </w:rPr>
-        <w:t>()</w:t>
-      </w:r>
-      <w:r>
-        <w:rPr>
-          <w:lang w:val="en-CA"/>
-        </w:rPr>
-        <w:t xml:space="preserve"> </w:t>
-      </w:r>
-      <w:r>
-        <w:rPr>
-          <w:lang w:val="en-CA"/>
-        </w:rPr>
-        <w:t xml:space="preserve">and select </w:t>
-      </w:r>
-      <w:proofErr w:type="spellStart"/>
-      <w:r>
-        <w:rPr>
-          <w:lang w:val="en-CA"/>
-        </w:rPr>
-        <w:t>PositionSZWE</w:t>
-      </w:r>
-      <w:proofErr w:type="spellEnd"/>
-      <w:r>
-        <w:rPr>
-          <w:lang w:val="en-CA"/>
-        </w:rPr>
-        <w:t xml:space="preserve"> from the pull down list</w:t>
-      </w:r>
-      <w:r>
-        <w:rPr>
-          <w:lang w:val="en-CA"/>
-        </w:rPr>
-        <w:t xml:space="preserve"> to </w:t>
-      </w:r>
-      <w:proofErr w:type="spellStart"/>
-      <w:r>
-        <w:rPr>
-          <w:lang w:val="en-CA"/>
-        </w:rPr>
-        <w:t>krig</w:t>
-      </w:r>
-      <w:proofErr w:type="spellEnd"/>
-      <w:r>
-        <w:rPr>
-          <w:lang w:val="en-CA"/>
-        </w:rPr>
-        <w:t xml:space="preserve"> the east wind screen</w:t>
-      </w:r>
-      <w:r>
-        <w:rPr>
-          <w:lang w:val="en-CA"/>
-        </w:rPr>
-        <w:t xml:space="preserve"> – this can take several hours to run</w:t>
+        <w:t>Run Flag(</w:t>
+      </w:r>
+      <w:proofErr w:type="spellStart"/>
+      <w:r>
+        <w:rPr>
+          <w:lang w:val="en-CA"/>
+        </w:rPr>
+        <w:t>fltStr</w:t>
+      </w:r>
+      <w:proofErr w:type="spellEnd"/>
+      <w:r>
+        <w:rPr>
+          <w:lang w:val="en-CA"/>
+        </w:rPr>
+        <w:t xml:space="preserve">) where </w:t>
+      </w:r>
+      <w:proofErr w:type="spellStart"/>
+      <w:r>
+        <w:rPr>
+          <w:lang w:val="en-CA"/>
+        </w:rPr>
+        <w:t>fltStr</w:t>
+      </w:r>
+      <w:proofErr w:type="spellEnd"/>
+      <w:r>
+        <w:rPr>
+          <w:lang w:val="en-CA"/>
+        </w:rPr>
+        <w:t xml:space="preserve"> is a text flag to be used to denote which points are part of the </w:t>
+      </w:r>
+      <w:r>
+        <w:rPr>
+          <w:lang w:val="en-CA"/>
+        </w:rPr>
+        <w:t>box</w:t>
+      </w:r>
+      <w:r>
+        <w:rPr>
+          <w:lang w:val="en-CA"/>
+        </w:rPr>
+        <w:t xml:space="preserve"> (e.g. “F19</w:t>
+      </w:r>
+      <w:r>
+        <w:rPr>
+          <w:lang w:val="en-CA"/>
+        </w:rPr>
+        <w:t>_Syncrude</w:t>
+      </w:r>
+      <w:r>
+        <w:rPr>
+          <w:lang w:val="en-CA"/>
+        </w:rPr>
+        <w:t>”)</w:t>
+      </w:r>
+      <w:r>
+        <w:rPr>
+          <w:lang w:val="en-CA"/>
+        </w:rPr>
+        <w:t>.</w:t>
       </w:r>
     </w:p>
     <w:p>
@@ -1751,7 +1807,55 @@
         <w:rPr>
           <w:lang w:val="en-CA"/>
         </w:rPr>
-        <w:t>When kriging is complete examine the plot that is generated to see that it makes sense and it looks like kriging has properly interpolated the data values shown as points on the plot</w:t>
+        <w:t>Run Wind (</w:t>
+      </w:r>
+      <w:proofErr w:type="spellStart"/>
+      <w:r>
+        <w:rPr>
+          <w:lang w:val="en-CA"/>
+        </w:rPr>
+        <w:t>fltStr</w:t>
+      </w:r>
+      <w:proofErr w:type="spellEnd"/>
+      <w:r>
+        <w:rPr>
+          <w:lang w:val="en-CA"/>
+        </w:rPr>
+        <w:t xml:space="preserve">, </w:t>
+      </w:r>
+      <w:proofErr w:type="spellStart"/>
+      <w:r>
+        <w:rPr>
+          <w:lang w:val="en-CA"/>
+        </w:rPr>
+        <w:t>WindSpeed</w:t>
+      </w:r>
+      <w:proofErr w:type="spellEnd"/>
+      <w:r>
+        <w:rPr>
+          <w:lang w:val="en-CA"/>
+        </w:rPr>
+        <w:t xml:space="preserve">, </w:t>
+      </w:r>
+      <w:proofErr w:type="spellStart"/>
+      <w:r>
+        <w:rPr>
+          <w:lang w:val="en-CA"/>
+        </w:rPr>
+        <w:t>WindDirection</w:t>
+      </w:r>
+      <w:proofErr w:type="spellEnd"/>
+      <w:r>
+        <w:rPr>
+          <w:lang w:val="en-CA"/>
+        </w:rPr>
+        <w:t>)</w:t>
+      </w:r>
+      <w:r>
+        <w:rPr>
+          <w:lang w:val="en-CA"/>
+        </w:rPr>
+        <w:t>.</w:t>
       </w:r>
     </w:p>
     <w:p>
@@ -1772,18 +1876,26 @@
         <w:t xml:space="preserve">Run </w:t>
       </w:r>
       <w:proofErr w:type="spellStart"/>
-      <w:r>
-        <w:rPr>
-          <w:lang w:val="en-CA"/>
-        </w:rPr>
-        <w:t>runInterp</w:t>
-      </w:r>
-      <w:proofErr w:type="spellEnd"/>
-      <w:r>
-        <w:rPr>
-          <w:lang w:val="en-CA"/>
-        </w:rPr>
-        <w:t>()</w:t>
+      <w:proofErr w:type="gramStart"/>
+      <w:r>
+        <w:rPr>
+          <w:lang w:val="en-CA"/>
+        </w:rPr>
+        <w:t>runAll</w:t>
+      </w:r>
+      <w:proofErr w:type="spellEnd"/>
+      <w:r>
+        <w:rPr>
+          <w:lang w:val="en-CA"/>
+        </w:rPr>
+        <w:t>(</w:t>
+      </w:r>
+      <w:proofErr w:type="gramEnd"/>
+      <w:r>
+        <w:rPr>
+          <w:lang w:val="en-CA"/>
+        </w:rPr>
+        <w:t>)</w:t>
       </w:r>
       <w:r>
         <w:rPr>
@@ -1802,14 +1914,20 @@
         <w:rPr>
           <w:lang w:val="en-CA"/>
         </w:rPr>
-        <w:t>PositionSZWN</w:t>
-      </w:r>
-      <w:proofErr w:type="spellEnd"/>
-      <w:r>
-        <w:rPr>
-          <w:lang w:val="en-CA"/>
-        </w:rPr>
-        <w:t xml:space="preserve"> from the pull down list to </w:t>
+        <w:t>PositionSZWE</w:t>
+      </w:r>
+      <w:proofErr w:type="spellEnd"/>
+      <w:r>
+        <w:rPr>
+          <w:lang w:val="en-CA"/>
+        </w:rPr>
+        <w:t xml:space="preserve"> from the pull down list</w:t>
+      </w:r>
+      <w:r>
+        <w:rPr>
+          <w:lang w:val="en-CA"/>
+        </w:rPr>
+        <w:t xml:space="preserve"> to </w:t>
       </w:r>
       <w:proofErr w:type="spellStart"/>
       <w:r>
@@ -1823,7 +1941,19 @@
         <w:rPr>
           <w:lang w:val="en-CA"/>
         </w:rPr>
-        <w:t xml:space="preserve"> the north wind screen – this could take a few minutes to run</w:t>
+        <w:t xml:space="preserve"> the east wind screen</w:t>
+      </w:r>
+      <w:r>
+        <w:rPr>
+          <w:lang w:val="en-CA"/>
+        </w:rPr>
+        <w:t xml:space="preserve"> – this can take several hours to run</w:t>
+      </w:r>
+      <w:r>
+        <w:rPr>
+          <w:lang w:val="en-CA"/>
+        </w:rPr>
+        <w:t>.</w:t>
       </w:r>
     </w:p>
     <w:p>
@@ -1841,7 +1971,27 @@
         <w:rPr>
           <w:lang w:val="en-CA"/>
         </w:rPr>
-        <w:t>As before, when kriging is complete examine the plot that is generated and check that it makes sense</w:t>
+        <w:t xml:space="preserve">When kriging is complete examine the plot that is generated to see that it makes </w:t>
+      </w:r>
+      <w:proofErr w:type="gramStart"/>
+      <w:r>
+        <w:rPr>
+          <w:lang w:val="en-CA"/>
+        </w:rPr>
+        <w:t>sense</w:t>
+      </w:r>
+      <w:proofErr w:type="gramEnd"/>
+      <w:r>
+        <w:rPr>
+          <w:lang w:val="en-CA"/>
+        </w:rPr>
+        <w:t xml:space="preserve"> and it looks like kriging has properly interpolated the data values shown as points on the plot</w:t>
+      </w:r>
+      <w:r>
+        <w:rPr>
+          <w:lang w:val="en-CA"/>
+        </w:rPr>
+        <w:t>.</w:t>
       </w:r>
     </w:p>
     <w:p>
@@ -1862,11 +2012,12 @@
         <w:t xml:space="preserve">Run </w:t>
       </w:r>
       <w:proofErr w:type="spellStart"/>
-      <w:r>
-        <w:rPr>
-          <w:lang w:val="en-CA"/>
-        </w:rPr>
-        <w:t>FillWind</w:t>
+      <w:proofErr w:type="gramStart"/>
+      <w:r>
+        <w:rPr>
+          <w:lang w:val="en-CA"/>
+        </w:rPr>
+        <w:t>runInterp</w:t>
       </w:r>
       <w:proofErr w:type="spellEnd"/>
       <w:r>
@@ -1875,20 +2026,7 @@
         </w:rPr>
         <w:t>(</w:t>
       </w:r>
-      <w:proofErr w:type="spellStart"/>
-      <w:r>
-        <w:rPr>
-          <w:lang w:val="en-CA"/>
-        </w:rPr>
-        <w:t>f</w:t>
-      </w:r>
-      <w:r>
-        <w:rPr>
-          <w:lang w:val="en-CA"/>
-        </w:rPr>
-        <w:t>Num</w:t>
-      </w:r>
-      <w:proofErr w:type="spellEnd"/>
+      <w:proofErr w:type="gramEnd"/>
       <w:r>
         <w:rPr>
           <w:lang w:val="en-CA"/>
@@ -1899,21 +2037,47 @@
         <w:rPr>
           <w:lang w:val="en-CA"/>
         </w:rPr>
-        <w:t xml:space="preserve"> to use the wind profile data to fill the area below the flight path to the ground</w:t>
-      </w:r>
-    </w:p>
-    <w:p>
-      <w:pPr>
-        <w:pStyle w:val="Heading1"/>
-        <w:rPr>
-          <w:lang w:val="en-CA"/>
-        </w:rPr>
-      </w:pPr>
-      <w:r>
-        <w:rPr>
-          <w:lang w:val="en-CA"/>
-        </w:rPr>
-        <w:t>Create the Air Flux Screen</w:t>
+        <w:t xml:space="preserve"> </w:t>
+      </w:r>
+      <w:r>
+        <w:rPr>
+          <w:lang w:val="en-CA"/>
+        </w:rPr>
+        <w:t xml:space="preserve">and select </w:t>
+      </w:r>
+      <w:proofErr w:type="spellStart"/>
+      <w:r>
+        <w:rPr>
+          <w:lang w:val="en-CA"/>
+        </w:rPr>
+        <w:t>PositionSZWN</w:t>
+      </w:r>
+      <w:proofErr w:type="spellEnd"/>
+      <w:r>
+        <w:rPr>
+          <w:lang w:val="en-CA"/>
+        </w:rPr>
+        <w:t xml:space="preserve"> from the pull down list to </w:t>
+      </w:r>
+      <w:proofErr w:type="spellStart"/>
+      <w:r>
+        <w:rPr>
+          <w:lang w:val="en-CA"/>
+        </w:rPr>
+        <w:t>krig</w:t>
+      </w:r>
+      <w:proofErr w:type="spellEnd"/>
+      <w:r>
+        <w:rPr>
+          <w:lang w:val="en-CA"/>
+        </w:rPr>
+        <w:t xml:space="preserve"> the north wind screen – this could take a few minutes to run</w:t>
+      </w:r>
+      <w:r>
+        <w:rPr>
+          <w:lang w:val="en-CA"/>
+        </w:rPr>
+        <w:t>.</w:t>
       </w:r>
     </w:p>
     <w:p>
@@ -1931,55 +2095,13 @@
         <w:rPr>
           <w:lang w:val="en-CA"/>
         </w:rPr>
-        <w:t xml:space="preserve">Run </w:t>
-      </w:r>
-      <w:proofErr w:type="spellStart"/>
-      <w:r>
-        <w:rPr>
-          <w:lang w:val="en-CA"/>
-        </w:rPr>
-        <w:t>AirDensity</w:t>
-      </w:r>
-      <w:proofErr w:type="spellEnd"/>
-      <w:r>
-        <w:rPr>
-          <w:lang w:val="en-CA"/>
-        </w:rPr>
-        <w:t xml:space="preserve"> (</w:t>
-      </w:r>
-      <w:proofErr w:type="spellStart"/>
-      <w:r>
-        <w:rPr>
-          <w:lang w:val="en-CA"/>
-        </w:rPr>
-        <w:t>fltStr</w:t>
-      </w:r>
-      <w:proofErr w:type="spellEnd"/>
-      <w:r>
-        <w:rPr>
-          <w:lang w:val="en-CA"/>
-        </w:rPr>
-        <w:t xml:space="preserve">, Pressure, </w:t>
-      </w:r>
-      <w:r>
-        <w:rPr>
-          <w:lang w:val="en-CA"/>
-        </w:rPr>
-        <w:t xml:space="preserve">Temperature, </w:t>
-      </w:r>
-      <w:proofErr w:type="spellStart"/>
-      <w:r>
-        <w:rPr>
-          <w:lang w:val="en-CA"/>
-        </w:rPr>
-        <w:t>DewPointTemperature</w:t>
-      </w:r>
-      <w:proofErr w:type="spellEnd"/>
-      <w:r>
-        <w:rPr>
-          <w:lang w:val="en-CA"/>
-        </w:rPr>
-        <w:t>)</w:t>
+        <w:t>As before, when kriging is complete examine the plot that is generated and check that it makes sense</w:t>
+      </w:r>
+      <w:r>
+        <w:rPr>
+          <w:lang w:val="en-CA"/>
+        </w:rPr>
+        <w:t>.</w:t>
       </w:r>
     </w:p>
     <w:p>
@@ -2004,54 +2126,60 @@
         <w:rPr>
           <w:lang w:val="en-CA"/>
         </w:rPr>
-        <w:t>runInterp</w:t>
-      </w:r>
-      <w:proofErr w:type="spellEnd"/>
-      <w:r>
-        <w:rPr>
-          <w:lang w:val="en-CA"/>
-        </w:rPr>
-        <w:t>()</w:t>
-      </w:r>
-      <w:r>
-        <w:rPr>
-          <w:lang w:val="en-CA"/>
-        </w:rPr>
-        <w:t xml:space="preserve"> </w:t>
-      </w:r>
-      <w:r>
-        <w:rPr>
-          <w:lang w:val="en-CA"/>
-        </w:rPr>
-        <w:t xml:space="preserve">and select </w:t>
-      </w:r>
-      <w:proofErr w:type="spellStart"/>
-      <w:r>
-        <w:rPr>
-          <w:lang w:val="en-CA"/>
-        </w:rPr>
-        <w:t>PositionSZA</w:t>
-      </w:r>
-      <w:proofErr w:type="spellEnd"/>
-      <w:r>
-        <w:rPr>
-          <w:lang w:val="en-CA"/>
-        </w:rPr>
-        <w:t xml:space="preserve"> from the pull down list to </w:t>
-      </w:r>
-      <w:proofErr w:type="spellStart"/>
-      <w:r>
-        <w:rPr>
-          <w:lang w:val="en-CA"/>
-        </w:rPr>
-        <w:t>krig</w:t>
-      </w:r>
-      <w:proofErr w:type="spellEnd"/>
-      <w:r>
-        <w:rPr>
-          <w:lang w:val="en-CA"/>
-        </w:rPr>
-        <w:t xml:space="preserve"> the air density – this could take a few minutes to run</w:t>
+        <w:t>FillWind</w:t>
+      </w:r>
+      <w:proofErr w:type="spellEnd"/>
+      <w:r>
+        <w:rPr>
+          <w:lang w:val="en-CA"/>
+        </w:rPr>
+        <w:t>(</w:t>
+      </w:r>
+      <w:proofErr w:type="spellStart"/>
+      <w:r>
+        <w:rPr>
+          <w:lang w:val="en-CA"/>
+        </w:rPr>
+        <w:t>f</w:t>
+      </w:r>
+      <w:r>
+        <w:rPr>
+          <w:lang w:val="en-CA"/>
+        </w:rPr>
+        <w:t>Num</w:t>
+      </w:r>
+      <w:proofErr w:type="spellEnd"/>
+      <w:r>
+        <w:rPr>
+          <w:lang w:val="en-CA"/>
+        </w:rPr>
+        <w:t>)</w:t>
+      </w:r>
+      <w:r>
+        <w:rPr>
+          <w:lang w:val="en-CA"/>
+        </w:rPr>
+        <w:t xml:space="preserve"> to use the wind profile data to fill the area below the flight path to the ground</w:t>
+      </w:r>
+      <w:r>
+        <w:rPr>
+          <w:lang w:val="en-CA"/>
+        </w:rPr>
+        <w:t>.</w:t>
+      </w:r>
+    </w:p>
+    <w:p>
+      <w:pPr>
+        <w:pStyle w:val="Heading1"/>
+        <w:rPr>
+          <w:lang w:val="en-CA"/>
+        </w:rPr>
+      </w:pPr>
+      <w:r>
+        <w:rPr>
+          <w:lang w:val="en-CA"/>
+        </w:rPr>
+        <w:t>Create the Air Flux Screen</w:t>
       </w:r>
     </w:p>
     <w:p>
@@ -2076,14 +2204,54 @@
         <w:rPr>
           <w:lang w:val="en-CA"/>
         </w:rPr>
-        <w:t>FillAir</w:t>
-      </w:r>
-      <w:proofErr w:type="spellEnd"/>
-      <w:r>
-        <w:rPr>
-          <w:lang w:val="en-CA"/>
-        </w:rPr>
-        <w:t>() and check the plot</w:t>
+        <w:t>AirDensity</w:t>
+      </w:r>
+      <w:proofErr w:type="spellEnd"/>
+      <w:r>
+        <w:rPr>
+          <w:lang w:val="en-CA"/>
+        </w:rPr>
+        <w:t xml:space="preserve"> (</w:t>
+      </w:r>
+      <w:proofErr w:type="spellStart"/>
+      <w:r>
+        <w:rPr>
+          <w:lang w:val="en-CA"/>
+        </w:rPr>
+        <w:t>fltStr</w:t>
+      </w:r>
+      <w:proofErr w:type="spellEnd"/>
+      <w:r>
+        <w:rPr>
+          <w:lang w:val="en-CA"/>
+        </w:rPr>
+        <w:t xml:space="preserve">, Pressure, </w:t>
+      </w:r>
+      <w:r>
+        <w:rPr>
+          <w:lang w:val="en-CA"/>
+        </w:rPr>
+        <w:t xml:space="preserve">Temperature, </w:t>
+      </w:r>
+      <w:proofErr w:type="spellStart"/>
+      <w:r>
+        <w:rPr>
+          <w:lang w:val="en-CA"/>
+        </w:rPr>
+        <w:t>DewPointTemperature</w:t>
+      </w:r>
+      <w:proofErr w:type="spellEnd"/>
+      <w:r>
+        <w:rPr>
+          <w:lang w:val="en-CA"/>
+        </w:rPr>
+        <w:t>)</w:t>
+      </w:r>
+      <w:r>
+        <w:rPr>
+          <w:lang w:val="en-CA"/>
+        </w:rPr>
+        <w:t>.</w:t>
       </w:r>
     </w:p>
     <w:p>
@@ -2104,18 +2272,72 @@
         <w:t xml:space="preserve">Run </w:t>
       </w:r>
       <w:proofErr w:type="spellStart"/>
-      <w:r>
-        <w:rPr>
-          <w:lang w:val="en-CA"/>
-        </w:rPr>
-        <w:t>FluxCalcSetup</w:t>
-      </w:r>
-      <w:proofErr w:type="spellEnd"/>
-      <w:r>
-        <w:rPr>
-          <w:lang w:val="en-CA"/>
-        </w:rPr>
-        <w:t>() to get the air flux through the screen</w:t>
+      <w:proofErr w:type="gramStart"/>
+      <w:r>
+        <w:rPr>
+          <w:lang w:val="en-CA"/>
+        </w:rPr>
+        <w:t>runInterp</w:t>
+      </w:r>
+      <w:proofErr w:type="spellEnd"/>
+      <w:r>
+        <w:rPr>
+          <w:lang w:val="en-CA"/>
+        </w:rPr>
+        <w:t>(</w:t>
+      </w:r>
+      <w:proofErr w:type="gramEnd"/>
+      <w:r>
+        <w:rPr>
+          <w:lang w:val="en-CA"/>
+        </w:rPr>
+        <w:t>)</w:t>
+      </w:r>
+      <w:r>
+        <w:rPr>
+          <w:lang w:val="en-CA"/>
+        </w:rPr>
+        <w:t xml:space="preserve"> </w:t>
+      </w:r>
+      <w:r>
+        <w:rPr>
+          <w:lang w:val="en-CA"/>
+        </w:rPr>
+        <w:t xml:space="preserve">and select </w:t>
+      </w:r>
+      <w:proofErr w:type="spellStart"/>
+      <w:r>
+        <w:rPr>
+          <w:lang w:val="en-CA"/>
+        </w:rPr>
+        <w:t>PositionSZA</w:t>
+      </w:r>
+      <w:proofErr w:type="spellEnd"/>
+      <w:r>
+        <w:rPr>
+          <w:lang w:val="en-CA"/>
+        </w:rPr>
+        <w:t xml:space="preserve"> from the pull down list to </w:t>
+      </w:r>
+      <w:proofErr w:type="spellStart"/>
+      <w:r>
+        <w:rPr>
+          <w:lang w:val="en-CA"/>
+        </w:rPr>
+        <w:t>krig</w:t>
+      </w:r>
+      <w:proofErr w:type="spellEnd"/>
+      <w:r>
+        <w:rPr>
+          <w:lang w:val="en-CA"/>
+        </w:rPr>
+        <w:t xml:space="preserve"> the air density – this could take a few minutes to run</w:t>
+      </w:r>
+      <w:r>
+        <w:rPr>
+          <w:lang w:val="en-CA"/>
+        </w:rPr>
+        <w:t>.</w:t>
       </w:r>
     </w:p>
     <w:p>
@@ -2133,16 +2355,36 @@
         <w:rPr>
           <w:lang w:val="en-CA"/>
         </w:rPr>
-        <w:t xml:space="preserve">Create folder for the flight using the name = </w:t>
-      </w:r>
-      <w:proofErr w:type="spellStart"/>
-      <w:r>
-        <w:rPr>
-          <w:lang w:val="en-CA"/>
-        </w:rPr>
-        <w:t>fltStr</w:t>
-      </w:r>
-      <w:proofErr w:type="spellEnd"/>
+        <w:t xml:space="preserve">Run </w:t>
+      </w:r>
+      <w:proofErr w:type="spellStart"/>
+      <w:proofErr w:type="gramStart"/>
+      <w:r>
+        <w:rPr>
+          <w:lang w:val="en-CA"/>
+        </w:rPr>
+        <w:t>FillAir</w:t>
+      </w:r>
+      <w:proofErr w:type="spellEnd"/>
+      <w:r>
+        <w:rPr>
+          <w:lang w:val="en-CA"/>
+        </w:rPr>
+        <w:t>(</w:t>
+      </w:r>
+      <w:proofErr w:type="gramEnd"/>
+      <w:r>
+        <w:rPr>
+          <w:lang w:val="en-CA"/>
+        </w:rPr>
+        <w:t>) and check the plot</w:t>
+      </w:r>
+      <w:r>
+        <w:rPr>
+          <w:lang w:val="en-CA"/>
+        </w:rPr>
+        <w:t>.</w:t>
+      </w:r>
     </w:p>
     <w:p>
       <w:pPr>
@@ -2162,11 +2404,12 @@
         <w:t xml:space="preserve">Run </w:t>
       </w:r>
       <w:proofErr w:type="spellStart"/>
-      <w:r>
-        <w:rPr>
-          <w:lang w:val="en-CA"/>
-        </w:rPr>
-        <w:t>exportTERRAWaves</w:t>
+      <w:proofErr w:type="gramStart"/>
+      <w:r>
+        <w:rPr>
+          <w:lang w:val="en-CA"/>
+        </w:rPr>
+        <w:t>FluxCalcSetup</w:t>
       </w:r>
       <w:proofErr w:type="spellEnd"/>
       <w:r>
@@ -2175,25 +2418,18 @@
         </w:rPr>
         <w:t>(</w:t>
       </w:r>
-      <w:proofErr w:type="spellStart"/>
-      <w:r>
-        <w:rPr>
-          <w:lang w:val="en-CA"/>
-        </w:rPr>
-        <w:t>fltStr</w:t>
-      </w:r>
-      <w:proofErr w:type="spellEnd"/>
-      <w:r>
-        <w:rPr>
-          <w:lang w:val="en-CA"/>
-        </w:rPr>
-        <w:t>) to export the files as Igor binary</w:t>
-      </w:r>
-      <w:r>
-        <w:rPr>
-          <w:lang w:val="en-CA"/>
-        </w:rPr>
-        <w:t xml:space="preserve"> and choose the created folder</w:t>
+      <w:proofErr w:type="gramEnd"/>
+      <w:r>
+        <w:rPr>
+          <w:lang w:val="en-CA"/>
+        </w:rPr>
+        <w:t>) to get the air flux through the screen</w:t>
+      </w:r>
+      <w:r>
+        <w:rPr>
+          <w:lang w:val="en-CA"/>
+        </w:rPr>
+        <w:t>.</w:t>
       </w:r>
     </w:p>
     <w:p>
@@ -2211,7 +2447,21 @@
         <w:rPr>
           <w:lang w:val="en-CA"/>
         </w:rPr>
-        <w:t>Save experiment</w:t>
+        <w:t xml:space="preserve">Create folder for the flight using the name = </w:t>
+      </w:r>
+      <w:proofErr w:type="spellStart"/>
+      <w:r>
+        <w:rPr>
+          <w:lang w:val="en-CA"/>
+        </w:rPr>
+        <w:t>fltStr</w:t>
+      </w:r>
+      <w:proofErr w:type="spellEnd"/>
+      <w:r>
+        <w:rPr>
+          <w:lang w:val="en-CA"/>
+        </w:rPr>
+        <w:t>.</w:t>
       </w:r>
     </w:p>
     <w:p>
@@ -2229,7 +2479,47 @@
         <w:rPr>
           <w:lang w:val="en-CA"/>
         </w:rPr>
-        <w:t>Open a new experiment file and use “Browse expt...” on the Data Browser to link to the previous file</w:t>
+        <w:t xml:space="preserve">Run </w:t>
+      </w:r>
+      <w:proofErr w:type="spellStart"/>
+      <w:r>
+        <w:rPr>
+          <w:lang w:val="en-CA"/>
+        </w:rPr>
+        <w:t>exportTERRAWaves</w:t>
+      </w:r>
+      <w:proofErr w:type="spellEnd"/>
+      <w:r>
+        <w:rPr>
+          <w:lang w:val="en-CA"/>
+        </w:rPr>
+        <w:t>(</w:t>
+      </w:r>
+      <w:proofErr w:type="spellStart"/>
+      <w:r>
+        <w:rPr>
+          <w:lang w:val="en-CA"/>
+        </w:rPr>
+        <w:t>fltStr</w:t>
+      </w:r>
+      <w:proofErr w:type="spellEnd"/>
+      <w:r>
+        <w:rPr>
+          <w:lang w:val="en-CA"/>
+        </w:rPr>
+        <w:t>) to export the files as Igor binary</w:t>
+      </w:r>
+      <w:r>
+        <w:rPr>
+          <w:lang w:val="en-CA"/>
+        </w:rPr>
+        <w:t xml:space="preserve"> and choose the created folder</w:t>
+      </w:r>
+      <w:r>
+        <w:rPr>
+          <w:lang w:val="en-CA"/>
+        </w:rPr>
+        <w:t>.</w:t>
       </w:r>
     </w:p>
     <w:p>
@@ -2247,51 +2537,13 @@
         <w:rPr>
           <w:lang w:val="en-CA"/>
         </w:rPr>
-        <w:lastRenderedPageBreak/>
-        <w:t xml:space="preserve">Copy over the weights and </w:t>
-      </w:r>
-      <w:proofErr w:type="spellStart"/>
-      <w:r>
-        <w:rPr>
-          <w:lang w:val="en-CA"/>
-        </w:rPr>
-        <w:t>weightsLoc</w:t>
-      </w:r>
-      <w:proofErr w:type="spellEnd"/>
-      <w:r>
-        <w:rPr>
-          <w:lang w:val="en-CA"/>
-        </w:rPr>
-        <w:t xml:space="preserve"> waves to the new experiment and save the experiment as </w:t>
-      </w:r>
-      <w:proofErr w:type="spellStart"/>
-      <w:r>
-        <w:rPr>
-          <w:lang w:val="en-CA"/>
-        </w:rPr>
-        <w:t>weights_fltStr</w:t>
-      </w:r>
-      <w:proofErr w:type="spellEnd"/>
-      <w:r>
-        <w:rPr>
-          <w:lang w:val="en-CA"/>
-        </w:rPr>
-        <w:t xml:space="preserve"> (for example weights_F19) to match the other files</w:t>
-      </w:r>
-    </w:p>
-    <w:p>
-      <w:pPr>
-        <w:pStyle w:val="Heading1"/>
-        <w:rPr>
-          <w:color w:val="E36C0A" w:themeColor="accent6" w:themeShade="BF"/>
-          <w:lang w:val="en-CA"/>
-        </w:rPr>
-      </w:pPr>
-      <w:r>
-        <w:rPr>
-          <w:lang w:val="en-CA"/>
-        </w:rPr>
-        <w:t>Calculate the Box Area and Mass Emission</w:t>
+        <w:t>Save experiment</w:t>
+      </w:r>
+      <w:r>
+        <w:rPr>
+          <w:lang w:val="en-CA"/>
+        </w:rPr>
+        <w:t>.</w:t>
       </w:r>
     </w:p>
     <w:p>
@@ -2309,32 +2561,14 @@
         <w:rPr>
           <w:lang w:val="en-CA"/>
         </w:rPr>
-        <w:t>Open</w:t>
-      </w:r>
-      <w:r>
-        <w:rPr>
-          <w:lang w:val="en-CA"/>
-        </w:rPr>
-        <w:t xml:space="preserve"> </w:t>
-      </w:r>
-      <w:r>
-        <w:rPr>
-          <w:color w:val="00B0F0"/>
-          <w:lang w:val="en-CA"/>
-        </w:rPr>
-        <w:t>MassEmissions_2018.pxp</w:t>
-      </w:r>
-      <w:r>
-        <w:rPr>
-          <w:lang w:val="en-CA"/>
-        </w:rPr>
-        <w:t xml:space="preserve"> </w:t>
-      </w:r>
-      <w:r>
-        <w:rPr>
-          <w:lang w:val="en-CA"/>
-        </w:rPr>
-        <w:t>with box start and end times loaded</w:t>
+        <w:lastRenderedPageBreak/>
+        <w:t>Open a new experiment file and use “Browse expt...” on the Data Browser to link to the previous file</w:t>
+      </w:r>
+      <w:r>
+        <w:rPr>
+          <w:lang w:val="en-CA"/>
+        </w:rPr>
+        <w:t>.</w:t>
       </w:r>
     </w:p>
     <w:p>
@@ -2352,41 +2586,56 @@
         <w:rPr>
           <w:lang w:val="en-CA"/>
         </w:rPr>
-        <w:t xml:space="preserve">Run </w:t>
-      </w:r>
-      <w:proofErr w:type="spellStart"/>
-      <w:r>
-        <w:rPr>
-          <w:lang w:val="en-CA"/>
-        </w:rPr>
-        <w:t>getTempPress</w:t>
-      </w:r>
-      <w:proofErr w:type="spellEnd"/>
-      <w:r>
-        <w:rPr>
-          <w:lang w:val="en-CA"/>
-        </w:rPr>
-        <w:t>(</w:t>
-      </w:r>
-      <w:proofErr w:type="spellStart"/>
-      <w:r>
-        <w:rPr>
-          <w:lang w:val="en-CA"/>
-        </w:rPr>
-        <w:t>boxName</w:t>
-      </w:r>
-      <w:proofErr w:type="spellEnd"/>
-      <w:r>
-        <w:rPr>
-          <w:lang w:val="en-CA"/>
-        </w:rPr>
-        <w:t>) to get starting and ending te</w:t>
-      </w:r>
-      <w:r>
-        <w:rPr>
-          <w:lang w:val="en-CA"/>
-        </w:rPr>
-        <w:t>mperature and pressure values</w:t>
+        <w:t xml:space="preserve">Copy over the weights and </w:t>
+      </w:r>
+      <w:proofErr w:type="spellStart"/>
+      <w:r>
+        <w:rPr>
+          <w:lang w:val="en-CA"/>
+        </w:rPr>
+        <w:t>weightsLoc</w:t>
+      </w:r>
+      <w:proofErr w:type="spellEnd"/>
+      <w:r>
+        <w:rPr>
+          <w:lang w:val="en-CA"/>
+        </w:rPr>
+        <w:t xml:space="preserve"> waves to the new experiment and save the experiment as </w:t>
+      </w:r>
+      <w:proofErr w:type="spellStart"/>
+      <w:r>
+        <w:rPr>
+          <w:lang w:val="en-CA"/>
+        </w:rPr>
+        <w:t>weights_fltStr</w:t>
+      </w:r>
+      <w:proofErr w:type="spellEnd"/>
+      <w:r>
+        <w:rPr>
+          <w:lang w:val="en-CA"/>
+        </w:rPr>
+        <w:t xml:space="preserve"> (for example weights_F19) to match the other files</w:t>
+      </w:r>
+      <w:r>
+        <w:rPr>
+          <w:lang w:val="en-CA"/>
+        </w:rPr>
+        <w:t>.</w:t>
+      </w:r>
+    </w:p>
+    <w:p>
+      <w:pPr>
+        <w:pStyle w:val="Heading1"/>
+        <w:rPr>
+          <w:color w:val="E36C0A" w:themeColor="accent6" w:themeShade="BF"/>
+          <w:lang w:val="en-CA"/>
+        </w:rPr>
+      </w:pPr>
+      <w:r>
+        <w:rPr>
+          <w:lang w:val="en-CA"/>
+        </w:rPr>
+        <w:t>Calculate the Box Area and Mass Emission</w:t>
       </w:r>
     </w:p>
     <w:p>
@@ -2404,19 +2653,44 @@
         <w:rPr>
           <w:lang w:val="en-CA"/>
         </w:rPr>
-        <w:t>User will be prompted for the location of th</w:t>
-      </w:r>
-      <w:r>
-        <w:rPr>
-          <w:lang w:val="en-CA"/>
-        </w:rPr>
-        <w:t>e files they exported in step 34</w:t>
-      </w:r>
-      <w:r>
-        <w:rPr>
-          <w:lang w:val="en-CA"/>
-        </w:rPr>
-        <w:t xml:space="preserve"> (choose the folder one level above the specific flight folder)</w:t>
+        <w:t>Open</w:t>
+      </w:r>
+      <w:r>
+        <w:rPr>
+          <w:lang w:val="en-CA"/>
+        </w:rPr>
+        <w:t xml:space="preserve"> </w:t>
+      </w:r>
+      <w:r>
+        <w:rPr>
+          <w:color w:val="00B0F0"/>
+          <w:lang w:val="en-CA"/>
+        </w:rPr>
+        <w:t>MassEmissions_2018.pxp</w:t>
+      </w:r>
+      <w:r>
+        <w:rPr>
+          <w:lang w:val="en-CA"/>
+        </w:rPr>
+        <w:t xml:space="preserve"> </w:t>
+      </w:r>
+      <w:r>
+        <w:rPr>
+          <w:lang w:val="en-CA"/>
+        </w:rPr>
+        <w:t>and load</w:t>
+      </w:r>
+      <w:r>
+        <w:rPr>
+          <w:lang w:val="en-CA"/>
+        </w:rPr>
+        <w:t xml:space="preserve"> box start and end times</w:t>
+      </w:r>
+      <w:r>
+        <w:rPr>
+          <w:lang w:val="en-CA"/>
+        </w:rPr>
+        <w:t>.</w:t>
       </w:r>
     </w:p>
     <w:p>
@@ -2441,14 +2715,40 @@
         <w:rPr>
           <w:lang w:val="en-CA"/>
         </w:rPr>
-        <w:t>calcEairm</w:t>
-      </w:r>
-      <w:proofErr w:type="spellEnd"/>
-      <w:r>
-        <w:rPr>
-          <w:lang w:val="en-CA"/>
-        </w:rPr>
-        <w:t>()</w:t>
+        <w:t>getTempPress</w:t>
+      </w:r>
+      <w:proofErr w:type="spellEnd"/>
+      <w:r>
+        <w:rPr>
+          <w:lang w:val="en-CA"/>
+        </w:rPr>
+        <w:t>(</w:t>
+      </w:r>
+      <w:proofErr w:type="spellStart"/>
+      <w:r>
+        <w:rPr>
+          <w:lang w:val="en-CA"/>
+        </w:rPr>
+        <w:t>boxName</w:t>
+      </w:r>
+      <w:proofErr w:type="spellEnd"/>
+      <w:r>
+        <w:rPr>
+          <w:lang w:val="en-CA"/>
+        </w:rPr>
+        <w:t>) to get starting and ending te</w:t>
+      </w:r>
+      <w:r>
+        <w:rPr>
+          <w:lang w:val="en-CA"/>
+        </w:rPr>
+        <w:t>mperature and pressure values</w:t>
+      </w:r>
+      <w:r>
+        <w:rPr>
+          <w:lang w:val="en-CA"/>
+        </w:rPr>
+        <w:t>.</w:t>
       </w:r>
     </w:p>
     <w:p>
@@ -2466,9 +2766,97 @@
         <w:rPr>
           <w:lang w:val="en-CA"/>
         </w:rPr>
+        <w:t>User will be prompted for the location of th</w:t>
+      </w:r>
+      <w:r>
+        <w:rPr>
+          <w:lang w:val="en-CA"/>
+        </w:rPr>
+        <w:t>e files they exported in step 3</w:t>
+      </w:r>
+      <w:r>
+        <w:rPr>
+          <w:lang w:val="en-CA"/>
+        </w:rPr>
+        <w:t>7</w:t>
+      </w:r>
+      <w:r>
+        <w:rPr>
+          <w:lang w:val="en-CA"/>
+        </w:rPr>
+        <w:t xml:space="preserve"> (choose the folder one level above the specific flight folder)</w:t>
+      </w:r>
+      <w:r>
+        <w:rPr>
+          <w:lang w:val="en-CA"/>
+        </w:rPr>
+        <w:t>.</w:t>
+      </w:r>
+    </w:p>
+    <w:p>
+      <w:pPr>
+        <w:pStyle w:val="ListParagraph"/>
+        <w:numPr>
+          <w:ilvl w:val="0"/>
+          <w:numId w:val="1"/>
+        </w:numPr>
+        <w:rPr>
+          <w:lang w:val="en-CA"/>
+        </w:rPr>
+      </w:pPr>
+      <w:r>
+        <w:rPr>
+          <w:lang w:val="en-CA"/>
+        </w:rPr>
         <w:t xml:space="preserve">Run </w:t>
       </w:r>
       <w:proofErr w:type="spellStart"/>
+      <w:proofErr w:type="gramStart"/>
+      <w:r>
+        <w:rPr>
+          <w:lang w:val="en-CA"/>
+        </w:rPr>
+        <w:t>calcEairm</w:t>
+      </w:r>
+      <w:proofErr w:type="spellEnd"/>
+      <w:r>
+        <w:rPr>
+          <w:lang w:val="en-CA"/>
+        </w:rPr>
+        <w:t>(</w:t>
+      </w:r>
+      <w:proofErr w:type="gramEnd"/>
+      <w:r>
+        <w:rPr>
+          <w:lang w:val="en-CA"/>
+        </w:rPr>
+        <w:t>)</w:t>
+      </w:r>
+      <w:r>
+        <w:rPr>
+          <w:lang w:val="en-CA"/>
+        </w:rPr>
+        <w:t>.</w:t>
+      </w:r>
+    </w:p>
+    <w:p>
+      <w:pPr>
+        <w:pStyle w:val="ListParagraph"/>
+        <w:numPr>
+          <w:ilvl w:val="0"/>
+          <w:numId w:val="1"/>
+        </w:numPr>
+        <w:rPr>
+          <w:lang w:val="en-CA"/>
+        </w:rPr>
+      </w:pPr>
+      <w:r>
+        <w:rPr>
+          <w:lang w:val="en-CA"/>
+        </w:rPr>
+        <w:t xml:space="preserve">Run </w:t>
+      </w:r>
+      <w:proofErr w:type="spellStart"/>
       <w:r>
         <w:rPr>
           <w:lang w:val="en-CA"/>
@@ -2495,6 +2883,12 @@
           <w:lang w:val="en-CA"/>
         </w:rPr>
         <w:t>)</w:t>
+      </w:r>
+      <w:r>
+        <w:rPr>
+          <w:lang w:val="en-CA"/>
+        </w:rPr>
+        <w:t>.</w:t>
       </w:r>
     </w:p>
     <w:sectPr>
@@ -2508,7 +2902,7 @@
 </file>
 
 <file path=word/numbering.xml><?xml version="1.0" encoding="utf-8"?>
-<w:numbering xmlns:wpc="http://schemas.microsoft.com/office/word/2010/wordprocessingCanvas" xmlns:cx="http://schemas.microsoft.com/office/drawing/2014/chartex" xmlns:cx1="http://schemas.microsoft.com/office/drawing/2015/9/8/chartex" xmlns:mc="http://schemas.openxmlformats.org/markup-compatibility/2006" xmlns:o="urn:schemas-microsoft-com:office:office" xmlns:r="http://schemas.openxmlformats.org/officeDocument/2006/relationships" xmlns:m="http://schemas.openxmlformats.org/officeDocument/2006/math" xmlns:v="urn:schemas-microsoft-com:vml" xmlns:wp14="http://schemas.microsoft.com/office/word/2010/wordprocessingDrawing" xmlns:wp="http://schemas.openxmlformats.org/drawingml/2006/wordprocessingDrawing" xmlns:w10="urn:schemas-microsoft-com:office:word" xmlns:w="http://schemas.openxmlformats.org/wordprocessingml/2006/main" xmlns:w14="http://schemas.microsoft.com/office/word/2010/wordml" xmlns:w15="http://schemas.microsoft.com/office/word/2012/wordml" xmlns:w16se="http://schemas.microsoft.com/office/word/2015/wordml/symex" xmlns:wpg="http://schemas.microsoft.com/office/word/2010/wordprocessingGroup" xmlns:wpi="http://schemas.microsoft.com/office/word/2010/wordprocessingInk" xmlns:wne="http://schemas.microsoft.com/office/word/2006/wordml" xmlns:wps="http://schemas.microsoft.com/office/word/2010/wordprocessingShape" mc:Ignorable="w14 w15 w16se wp14">
+<w:numbering xmlns:wpc="http://schemas.microsoft.com/office/word/2010/wordprocessingCanvas" xmlns:cx="http://schemas.microsoft.com/office/drawing/2014/chartex" xmlns:cx1="http://schemas.microsoft.com/office/drawing/2015/9/8/chartex" xmlns:cx2="http://schemas.microsoft.com/office/drawing/2015/10/21/chartex" xmlns:cx3="http://schemas.microsoft.com/office/drawing/2016/5/9/chartex" xmlns:cx4="http://schemas.microsoft.com/office/drawing/2016/5/10/chartex" xmlns:cx5="http://schemas.microsoft.com/office/drawing/2016/5/11/chartex" xmlns:cx6="http://schemas.microsoft.com/office/drawing/2016/5/12/chartex" xmlns:cx7="http://schemas.microsoft.com/office/drawing/2016/5/13/chartex" xmlns:cx8="http://schemas.microsoft.com/office/drawing/2016/5/14/chartex" xmlns:mc="http://schemas.openxmlformats.org/markup-compatibility/2006" xmlns:aink="http://schemas.microsoft.com/office/drawing/2016/ink" xmlns:am3d="http://schemas.microsoft.com/office/drawing/2017/model3d" xmlns:o="urn:schemas-microsoft-com:office:office" xmlns:oel="http://schemas.microsoft.com/office/2019/extlst" xmlns:r="http://schemas.openxmlformats.org/officeDocument/2006/relationships" xmlns:m="http://schemas.openxmlformats.org/officeDocument/2006/math" xmlns:v="urn:schemas-microsoft-com:vml" xmlns:wp14="http://schemas.microsoft.com/office/word/2010/wordprocessingDrawing" xmlns:wp="http://schemas.openxmlformats.org/drawingml/2006/wordprocessingDrawing" xmlns:w10="urn:schemas-microsoft-com:office:word" xmlns:w="http://schemas.openxmlformats.org/wordprocessingml/2006/main" xmlns:w14="http://schemas.microsoft.com/office/word/2010/wordml" xmlns:w15="http://schemas.microsoft.com/office/word/2012/wordml" xmlns:w16cex="http://schemas.microsoft.com/office/word/2018/wordml/cex" xmlns:w16cid="http://schemas.microsoft.com/office/word/2016/wordml/cid" xmlns:w16="http://schemas.microsoft.com/office/word/2018/wordml" xmlns:w16sdtdh="http://schemas.microsoft.com/office/word/2020/wordml/sdtdatahash" xmlns:w16se="http://schemas.microsoft.com/office/word/2015/wordml/symex" xmlns:wpg="http://schemas.microsoft.com/office/word/2010/wordprocessingGroup" xmlns:wpi="http://schemas.microsoft.com/office/word/2010/wordprocessingInk" xmlns:wne="http://schemas.microsoft.com/office/word/2006/wordml" xmlns:wps="http://schemas.microsoft.com/office/word/2010/wordprocessingShape" mc:Ignorable="w14 w15 w16se w16cid w16 w16cex w16sdtdh wp14">
   <w:abstractNum w:abstractNumId="0" w15:restartNumberingAfterBreak="0">
     <w:nsid w:val="148446C0"/>
     <w:multiLevelType w:val="hybridMultilevel"/>
@@ -3455,44 +3849,44 @@
       </w:pPr>
     </w:lvl>
   </w:abstractNum>
-  <w:num w:numId="1">
+  <w:num w:numId="1" w16cid:durableId="425347480">
     <w:abstractNumId w:val="6"/>
   </w:num>
-  <w:num w:numId="2">
+  <w:num w:numId="2" w16cid:durableId="730275107">
     <w:abstractNumId w:val="1"/>
   </w:num>
-  <w:num w:numId="3">
+  <w:num w:numId="3" w16cid:durableId="444085935">
     <w:abstractNumId w:val="2"/>
   </w:num>
-  <w:num w:numId="4">
+  <w:num w:numId="4" w16cid:durableId="161432856">
     <w:abstractNumId w:val="5"/>
   </w:num>
-  <w:num w:numId="5">
+  <w:num w:numId="5" w16cid:durableId="1783958562">
     <w:abstractNumId w:val="0"/>
   </w:num>
-  <w:num w:numId="6">
+  <w:num w:numId="6" w16cid:durableId="1903590278">
     <w:abstractNumId w:val="3"/>
   </w:num>
-  <w:num w:numId="7">
+  <w:num w:numId="7" w16cid:durableId="258101756">
     <w:abstractNumId w:val="10"/>
   </w:num>
-  <w:num w:numId="8">
+  <w:num w:numId="8" w16cid:durableId="1785613468">
     <w:abstractNumId w:val="9"/>
   </w:num>
-  <w:num w:numId="9">
+  <w:num w:numId="9" w16cid:durableId="1545631431">
     <w:abstractNumId w:val="4"/>
   </w:num>
-  <w:num w:numId="10">
+  <w:num w:numId="10" w16cid:durableId="589657465">
     <w:abstractNumId w:val="7"/>
   </w:num>
-  <w:num w:numId="11">
+  <w:num w:numId="11" w16cid:durableId="563563848">
     <w:abstractNumId w:val="8"/>
   </w:num>
 </w:numbering>
 </file>
 
 <file path=word/styles.xml><?xml version="1.0" encoding="utf-8"?>
-<w:styles xmlns:mc="http://schemas.openxmlformats.org/markup-compatibility/2006" xmlns:r="http://schemas.openxmlformats.org/officeDocument/2006/relationships" xmlns:w="http://schemas.openxmlformats.org/wordprocessingml/2006/main" xmlns:w14="http://schemas.microsoft.com/office/word/2010/wordml" xmlns:w15="http://schemas.microsoft.com/office/word/2012/wordml" xmlns:w16se="http://schemas.microsoft.com/office/word/2015/wordml/symex" mc:Ignorable="w14 w15 w16se">
+<w:styles xmlns:mc="http://schemas.openxmlformats.org/markup-compatibility/2006" xmlns:r="http://schemas.openxmlformats.org/officeDocument/2006/relationships" xmlns:w="http://schemas.openxmlformats.org/wordprocessingml/2006/main" xmlns:w14="http://schemas.microsoft.com/office/word/2010/wordml" xmlns:w15="http://schemas.microsoft.com/office/word/2012/wordml" xmlns:w16cex="http://schemas.microsoft.com/office/word/2018/wordml/cex" xmlns:w16cid="http://schemas.microsoft.com/office/word/2016/wordml/cid" xmlns:w16="http://schemas.microsoft.com/office/word/2018/wordml" xmlns:w16sdtdh="http://schemas.microsoft.com/office/word/2020/wordml/sdtdatahash" xmlns:w16se="http://schemas.microsoft.com/office/word/2015/wordml/symex" mc:Ignorable="w14 w15 w16se w16cid w16 w16cex w16sdtdh">
   <w:docDefaults>
     <w:rPrDefault>
       <w:rPr>
@@ -3508,7 +3902,7 @@
       </w:pPr>
     </w:pPrDefault>
   </w:docDefaults>
-  <w:latentStyles w:defLockedState="0" w:defUIPriority="99" w:defSemiHidden="0" w:defUnhideWhenUsed="0" w:defQFormat="0" w:count="371">
+  <w:latentStyles w:defLockedState="0" w:defUIPriority="99" w:defSemiHidden="0" w:defUnhideWhenUsed="0" w:defQFormat="0" w:count="376">
     <w:lsdException w:name="Normal" w:uiPriority="0" w:qFormat="1"/>
     <w:lsdException w:name="heading 1" w:uiPriority="9" w:qFormat="1"/>
     <w:lsdException w:name="heading 2" w:semiHidden="1" w:uiPriority="9" w:unhideWhenUsed="1" w:qFormat="1"/>
@@ -3880,6 +4274,11 @@
     <w:lsdException w:name="List Table 5 Dark Accent 6" w:uiPriority="50"/>
     <w:lsdException w:name="List Table 6 Colorful Accent 6" w:uiPriority="51"/>
     <w:lsdException w:name="List Table 7 Colorful Accent 6" w:uiPriority="52"/>
+    <w:lsdException w:name="Mention" w:semiHidden="1" w:unhideWhenUsed="1"/>
+    <w:lsdException w:name="Smart Hyperlink" w:semiHidden="1" w:unhideWhenUsed="1"/>
+    <w:lsdException w:name="Hashtag" w:semiHidden="1" w:unhideWhenUsed="1"/>
+    <w:lsdException w:name="Unresolved Mention" w:semiHidden="1" w:unhideWhenUsed="1"/>
+    <w:lsdException w:name="Smart Link" w:semiHidden="1" w:unhideWhenUsed="1"/>
   </w:latentStyles>
   <w:style w:type="paragraph" w:default="1" w:styleId="Normal">
     <w:name w:val="Normal"/>

</xml_diff>